<commit_message>
Project more nonlinear tryouts
</commit_message>
<xml_diff>
--- a/Projekt/ModellingOfPendulum.docx
+++ b/Projekt/ModellingOfPendulum.docx
@@ -8638,6 +8638,697 @@
                 <w:rPr>
                   <w:rFonts w:ascii="Cambria Math" w:eastAsiaTheme="minorEastAsia" w:hAnsi="Cambria Math"/>
                   <w:i/>
+                  <w:strike/>
+                  <w:lang w:val="en-US"/>
+                </w:rPr>
+              </m:ctrlPr>
+            </m:sSubPr>
+            <m:e>
+              <m:r>
+                <w:rPr>
+                  <w:rFonts w:ascii="Cambria Math" w:eastAsiaTheme="minorEastAsia" w:hAnsi="Cambria Math"/>
+                  <w:strike/>
+                  <w:lang w:val="en-US"/>
+                </w:rPr>
+                <m:t>m</m:t>
+              </m:r>
+            </m:e>
+            <m:sub>
+              <m:r>
+                <w:rPr>
+                  <w:rFonts w:ascii="Cambria Math" w:eastAsiaTheme="minorEastAsia" w:hAnsi="Cambria Math"/>
+                  <w:strike/>
+                  <w:lang w:val="en-US"/>
+                </w:rPr>
+                <m:t>p</m:t>
+              </m:r>
+            </m:sub>
+          </m:sSub>
+          <m:sSub>
+            <m:sSubPr>
+              <m:ctrlPr>
+                <w:rPr>
+                  <w:rFonts w:ascii="Cambria Math" w:eastAsiaTheme="minorEastAsia" w:hAnsi="Cambria Math"/>
+                  <w:i/>
+                  <w:strike/>
+                  <w:lang w:val="en-US"/>
+                </w:rPr>
+              </m:ctrlPr>
+            </m:sSubPr>
+            <m:e>
+              <m:acc>
+                <m:accPr>
+                  <m:chr m:val="̇"/>
+                  <m:ctrlPr>
+                    <w:rPr>
+                      <w:rFonts w:ascii="Cambria Math" w:eastAsiaTheme="minorEastAsia" w:hAnsi="Cambria Math"/>
+                      <w:i/>
+                      <w:strike/>
+                      <w:lang w:val="en-US"/>
+                    </w:rPr>
+                  </m:ctrlPr>
+                </m:accPr>
+                <m:e>
+                  <m:r>
+                    <w:rPr>
+                      <w:rFonts w:ascii="Cambria Math" w:eastAsiaTheme="minorEastAsia" w:hAnsi="Cambria Math"/>
+                      <w:strike/>
+                      <w:lang w:val="en-US"/>
+                    </w:rPr>
+                    <m:t>x</m:t>
+                  </m:r>
+                </m:e>
+              </m:acc>
+            </m:e>
+            <m:sub>
+              <m:r>
+                <w:rPr>
+                  <w:rFonts w:ascii="Cambria Math" w:eastAsiaTheme="minorEastAsia" w:hAnsi="Cambria Math"/>
+                  <w:strike/>
+                  <w:lang w:val="en-US"/>
+                </w:rPr>
+                <m:t>c</m:t>
+              </m:r>
+            </m:sub>
+          </m:sSub>
+          <m:r>
+            <w:rPr>
+              <w:rFonts w:ascii="Cambria Math" w:eastAsiaTheme="minorEastAsia" w:hAnsi="Cambria Math"/>
+              <w:strike/>
+              <w:lang w:val="en-US"/>
+            </w:rPr>
+            <m:t>l</m:t>
+          </m:r>
+          <m:acc>
+            <m:accPr>
+              <m:chr m:val="̇"/>
+              <m:ctrlPr>
+                <w:rPr>
+                  <w:rFonts w:ascii="Cambria Math" w:eastAsiaTheme="minorEastAsia" w:hAnsi="Cambria Math"/>
+                  <w:i/>
+                  <w:strike/>
+                  <w:lang w:val="en-US"/>
+                </w:rPr>
+              </m:ctrlPr>
+            </m:accPr>
+            <m:e>
+              <m:r>
+                <w:rPr>
+                  <w:rFonts w:ascii="Cambria Math" w:eastAsiaTheme="minorEastAsia" w:hAnsi="Cambria Math"/>
+                  <w:strike/>
+                  <w:lang w:val="en-US"/>
+                </w:rPr>
+                <m:t>θ</m:t>
+              </m:r>
+            </m:e>
+          </m:acc>
+          <m:r>
+            <w:rPr>
+              <w:rFonts w:ascii="Cambria Math" w:eastAsiaTheme="minorEastAsia" w:hAnsi="Cambria Math"/>
+              <w:strike/>
+              <w:lang w:val="en-US"/>
+            </w:rPr>
+            <m:t>sinθ</m:t>
+          </m:r>
+          <m:r>
+            <w:rPr>
+              <w:rFonts w:ascii="Cambria Math" w:eastAsiaTheme="minorEastAsia" w:hAnsi="Cambria Math"/>
+              <w:lang w:val="en-US"/>
+            </w:rPr>
+            <m:t>-</m:t>
+          </m:r>
+          <m:sSub>
+            <m:sSubPr>
+              <m:ctrlPr>
+                <w:rPr>
+                  <w:rFonts w:ascii="Cambria Math" w:eastAsiaTheme="minorEastAsia" w:hAnsi="Cambria Math"/>
+                  <w:i/>
+                  <w:lang w:val="en-US"/>
+                </w:rPr>
+              </m:ctrlPr>
+            </m:sSubPr>
+            <m:e>
+              <m:r>
+                <w:rPr>
+                  <w:rFonts w:ascii="Cambria Math" w:eastAsiaTheme="minorEastAsia" w:hAnsi="Cambria Math"/>
+                  <w:lang w:val="en-US"/>
+                </w:rPr>
+                <m:t>m</m:t>
+              </m:r>
+            </m:e>
+            <m:sub>
+              <m:r>
+                <w:rPr>
+                  <w:rFonts w:ascii="Cambria Math" w:eastAsiaTheme="minorEastAsia" w:hAnsi="Cambria Math"/>
+                  <w:lang w:val="en-US"/>
+                </w:rPr>
+                <m:t>p</m:t>
+              </m:r>
+            </m:sub>
+          </m:sSub>
+          <m:r>
+            <w:rPr>
+              <w:rFonts w:ascii="Cambria Math" w:eastAsiaTheme="minorEastAsia" w:hAnsi="Cambria Math"/>
+              <w:lang w:val="en-US"/>
+            </w:rPr>
+            <m:t>gl</m:t>
+          </m:r>
+          <m:acc>
+            <m:accPr>
+              <m:chr m:val="̇"/>
+              <m:ctrlPr>
+                <w:rPr>
+                  <w:rFonts w:ascii="Cambria Math" w:eastAsiaTheme="minorEastAsia" w:hAnsi="Cambria Math"/>
+                  <w:i/>
+                  <w:lang w:val="en-US"/>
+                </w:rPr>
+              </m:ctrlPr>
+            </m:accPr>
+            <m:e>
+              <m:r>
+                <w:rPr>
+                  <w:rFonts w:ascii="Cambria Math" w:eastAsiaTheme="minorEastAsia" w:hAnsi="Cambria Math"/>
+                  <w:lang w:val="en-US"/>
+                </w:rPr>
+                <m:t>θ</m:t>
+              </m:r>
+            </m:e>
+          </m:acc>
+          <m:r>
+            <w:rPr>
+              <w:rFonts w:ascii="Cambria Math" w:eastAsiaTheme="minorEastAsia" w:hAnsi="Cambria Math"/>
+              <w:lang w:val="en-US"/>
+            </w:rPr>
+            <m:t>sinθ+</m:t>
+          </m:r>
+          <m:sSub>
+            <m:sSubPr>
+              <m:ctrlPr>
+                <w:rPr>
+                  <w:rFonts w:ascii="Cambria Math" w:eastAsiaTheme="minorEastAsia" w:hAnsi="Cambria Math"/>
+                  <w:i/>
+                  <w:strike/>
+                  <w:lang w:val="en-US"/>
+                </w:rPr>
+              </m:ctrlPr>
+            </m:sSubPr>
+            <m:e>
+              <m:r>
+                <w:rPr>
+                  <w:rFonts w:ascii="Cambria Math" w:eastAsiaTheme="minorEastAsia" w:hAnsi="Cambria Math"/>
+                  <w:strike/>
+                  <w:lang w:val="en-US"/>
+                </w:rPr>
+                <m:t>m</m:t>
+              </m:r>
+            </m:e>
+            <m:sub>
+              <m:r>
+                <w:rPr>
+                  <w:rFonts w:ascii="Cambria Math" w:eastAsiaTheme="minorEastAsia" w:hAnsi="Cambria Math"/>
+                  <w:strike/>
+                  <w:lang w:val="en-US"/>
+                </w:rPr>
+                <m:t>p</m:t>
+              </m:r>
+            </m:sub>
+          </m:sSub>
+          <m:sSub>
+            <m:sSubPr>
+              <m:ctrlPr>
+                <w:rPr>
+                  <w:rFonts w:ascii="Cambria Math" w:eastAsiaTheme="minorEastAsia" w:hAnsi="Cambria Math"/>
+                  <w:i/>
+                  <w:strike/>
+                  <w:lang w:val="en-US"/>
+                </w:rPr>
+              </m:ctrlPr>
+            </m:sSubPr>
+            <m:e>
+              <m:acc>
+                <m:accPr>
+                  <m:chr m:val="̇"/>
+                  <m:ctrlPr>
+                    <w:rPr>
+                      <w:rFonts w:ascii="Cambria Math" w:eastAsiaTheme="minorEastAsia" w:hAnsi="Cambria Math"/>
+                      <w:i/>
+                      <w:strike/>
+                      <w:lang w:val="en-US"/>
+                    </w:rPr>
+                  </m:ctrlPr>
+                </m:accPr>
+                <m:e>
+                  <m:r>
+                    <w:rPr>
+                      <w:rFonts w:ascii="Cambria Math" w:eastAsiaTheme="minorEastAsia" w:hAnsi="Cambria Math"/>
+                      <w:strike/>
+                      <w:lang w:val="en-US"/>
+                    </w:rPr>
+                    <m:t>x</m:t>
+                  </m:r>
+                </m:e>
+              </m:acc>
+            </m:e>
+            <m:sub>
+              <m:r>
+                <w:rPr>
+                  <w:rFonts w:ascii="Cambria Math" w:eastAsiaTheme="minorEastAsia" w:hAnsi="Cambria Math"/>
+                  <w:strike/>
+                  <w:lang w:val="en-US"/>
+                </w:rPr>
+                <m:t>c</m:t>
+              </m:r>
+            </m:sub>
+          </m:sSub>
+          <m:r>
+            <w:rPr>
+              <w:rFonts w:ascii="Cambria Math" w:eastAsiaTheme="minorEastAsia" w:hAnsi="Cambria Math"/>
+              <w:strike/>
+              <w:lang w:val="en-US"/>
+            </w:rPr>
+            <m:t>l</m:t>
+          </m:r>
+          <m:acc>
+            <m:accPr>
+              <m:chr m:val="̇"/>
+              <m:ctrlPr>
+                <w:rPr>
+                  <w:rFonts w:ascii="Cambria Math" w:eastAsiaTheme="minorEastAsia" w:hAnsi="Cambria Math"/>
+                  <w:i/>
+                  <w:strike/>
+                  <w:lang w:val="en-US"/>
+                </w:rPr>
+              </m:ctrlPr>
+            </m:accPr>
+            <m:e>
+              <m:r>
+                <w:rPr>
+                  <w:rFonts w:ascii="Cambria Math" w:eastAsiaTheme="minorEastAsia" w:hAnsi="Cambria Math"/>
+                  <w:strike/>
+                  <w:lang w:val="en-US"/>
+                </w:rPr>
+                <m:t>θ</m:t>
+              </m:r>
+            </m:e>
+          </m:acc>
+          <m:r>
+            <w:rPr>
+              <w:rFonts w:ascii="Cambria Math" w:eastAsiaTheme="minorEastAsia" w:hAnsi="Cambria Math"/>
+              <w:strike/>
+              <w:lang w:val="en-US"/>
+            </w:rPr>
+            <m:t>sinθ</m:t>
+          </m:r>
+          <m:r>
+            <w:rPr>
+              <w:rFonts w:ascii="Cambria Math" w:eastAsiaTheme="minorEastAsia" w:hAnsi="Cambria Math"/>
+              <w:lang w:val="en-US"/>
+            </w:rPr>
+            <m:t>=-</m:t>
+          </m:r>
+          <m:sSub>
+            <m:sSubPr>
+              <m:ctrlPr>
+                <w:rPr>
+                  <w:rFonts w:ascii="Cambria Math" w:eastAsiaTheme="minorEastAsia" w:hAnsi="Cambria Math"/>
+                  <w:i/>
+                  <w:lang w:val="en-US"/>
+                </w:rPr>
+              </m:ctrlPr>
+            </m:sSubPr>
+            <m:e>
+              <m:r>
+                <w:rPr>
+                  <w:rFonts w:ascii="Cambria Math" w:eastAsiaTheme="minorEastAsia" w:hAnsi="Cambria Math"/>
+                  <w:lang w:val="en-US"/>
+                </w:rPr>
+                <m:t>F</m:t>
+              </m:r>
+            </m:e>
+            <m:sub>
+              <m:r>
+                <w:rPr>
+                  <w:rFonts w:ascii="Cambria Math" w:eastAsiaTheme="minorEastAsia" w:hAnsi="Cambria Math"/>
+                  <w:lang w:val="en-US"/>
+                </w:rPr>
+                <m:t>dist</m:t>
+              </m:r>
+            </m:sub>
+          </m:sSub>
+          <m:r>
+            <w:rPr>
+              <w:rFonts w:ascii="Cambria Math" w:eastAsiaTheme="minorEastAsia" w:hAnsi="Cambria Math"/>
+              <w:lang w:val="en-US"/>
+            </w:rPr>
+            <m:t>-</m:t>
+          </m:r>
+          <m:sSub>
+            <m:sSubPr>
+              <m:ctrlPr>
+                <w:rPr>
+                  <w:rFonts w:ascii="Cambria Math" w:eastAsiaTheme="minorEastAsia" w:hAnsi="Cambria Math"/>
+                  <w:i/>
+                  <w:lang w:val="en-US"/>
+                </w:rPr>
+              </m:ctrlPr>
+            </m:sSubPr>
+            <m:e>
+              <m:r>
+                <w:rPr>
+                  <w:rFonts w:ascii="Cambria Math" w:eastAsiaTheme="minorEastAsia" w:hAnsi="Cambria Math"/>
+                  <w:lang w:val="en-US"/>
+                </w:rPr>
+                <m:t>F</m:t>
+              </m:r>
+            </m:e>
+            <m:sub>
+              <m:r>
+                <w:rPr>
+                  <w:rFonts w:ascii="Cambria Math" w:eastAsiaTheme="minorEastAsia" w:hAnsi="Cambria Math"/>
+                  <w:lang w:val="en-US"/>
+                </w:rPr>
+                <m:t>pend</m:t>
+              </m:r>
+            </m:sub>
+          </m:sSub>
+        </m:oMath>
+      </m:oMathPara>
+    </w:p>
+    <w:p>
+      <w:pPr>
+        <w:rPr>
+          <w:rFonts w:eastAsiaTheme="minorEastAsia"/>
+          <w:lang w:val="en-US"/>
+        </w:rPr>
+      </w:pPr>
+      <m:oMathPara>
+        <m:oMath>
+          <m:f>
+            <m:fPr>
+              <m:ctrlPr>
+                <w:rPr>
+                  <w:rFonts w:ascii="Cambria Math" w:eastAsiaTheme="minorEastAsia" w:hAnsi="Cambria Math"/>
+                  <w:i/>
+                  <w:lang w:val="en-US"/>
+                </w:rPr>
+              </m:ctrlPr>
+            </m:fPr>
+            <m:num>
+              <m:r>
+                <w:rPr>
+                  <w:rFonts w:ascii="Cambria Math" w:eastAsiaTheme="minorEastAsia" w:hAnsi="Cambria Math"/>
+                  <w:lang w:val="en-US"/>
+                </w:rPr>
+                <m:t>d</m:t>
+              </m:r>
+            </m:num>
+            <m:den>
+              <m:r>
+                <w:rPr>
+                  <w:rFonts w:ascii="Cambria Math" w:eastAsiaTheme="minorEastAsia" w:hAnsi="Cambria Math"/>
+                  <w:lang w:val="en-US"/>
+                </w:rPr>
+                <m:t>dt</m:t>
+              </m:r>
+            </m:den>
+          </m:f>
+          <m:d>
+            <m:dPr>
+              <m:ctrlPr>
+                <w:rPr>
+                  <w:rFonts w:ascii="Cambria Math" w:eastAsiaTheme="minorEastAsia" w:hAnsi="Cambria Math"/>
+                  <w:i/>
+                  <w:lang w:val="en-US"/>
+                </w:rPr>
+              </m:ctrlPr>
+            </m:dPr>
+            <m:e>
+              <m:f>
+                <m:fPr>
+                  <m:ctrlPr>
+                    <w:rPr>
+                      <w:rFonts w:ascii="Cambria Math" w:eastAsiaTheme="minorEastAsia" w:hAnsi="Cambria Math"/>
+                      <w:i/>
+                      <w:lang w:val="en-US"/>
+                    </w:rPr>
+                  </m:ctrlPr>
+                </m:fPr>
+                <m:num>
+                  <m:r>
+                    <w:rPr>
+                      <w:rFonts w:ascii="Cambria Math" w:eastAsiaTheme="minorEastAsia" w:hAnsi="Cambria Math"/>
+                      <w:lang w:val="en-US"/>
+                    </w:rPr>
+                    <m:t>∂L</m:t>
+                  </m:r>
+                </m:num>
+                <m:den>
+                  <m:r>
+                    <w:rPr>
+                      <w:rFonts w:ascii="Cambria Math" w:eastAsiaTheme="minorEastAsia" w:hAnsi="Cambria Math"/>
+                      <w:lang w:val="en-US"/>
+                    </w:rPr>
+                    <m:t>∂</m:t>
+                  </m:r>
+                  <m:acc>
+                    <m:accPr>
+                      <m:chr m:val="̇"/>
+                      <m:ctrlPr>
+                        <w:rPr>
+                          <w:rFonts w:ascii="Cambria Math" w:eastAsiaTheme="minorEastAsia" w:hAnsi="Cambria Math"/>
+                          <w:i/>
+                          <w:lang w:val="en-US"/>
+                        </w:rPr>
+                      </m:ctrlPr>
+                    </m:accPr>
+                    <m:e>
+                      <m:r>
+                        <w:rPr>
+                          <w:rFonts w:ascii="Cambria Math" w:eastAsiaTheme="minorEastAsia" w:hAnsi="Cambria Math"/>
+                          <w:lang w:val="en-US"/>
+                        </w:rPr>
+                        <m:t>θ</m:t>
+                      </m:r>
+                    </m:e>
+                  </m:acc>
+                </m:den>
+              </m:f>
+            </m:e>
+          </m:d>
+          <m:r>
+            <w:rPr>
+              <w:rFonts w:ascii="Cambria Math" w:eastAsiaTheme="minorEastAsia" w:hAnsi="Cambria Math"/>
+              <w:lang w:val="en-US"/>
+            </w:rPr>
+            <m:t>-</m:t>
+          </m:r>
+          <m:f>
+            <m:fPr>
+              <m:ctrlPr>
+                <w:rPr>
+                  <w:rFonts w:ascii="Cambria Math" w:eastAsiaTheme="minorEastAsia" w:hAnsi="Cambria Math"/>
+                  <w:i/>
+                  <w:lang w:val="en-US"/>
+                </w:rPr>
+              </m:ctrlPr>
+            </m:fPr>
+            <m:num>
+              <m:r>
+                <w:rPr>
+                  <w:rFonts w:ascii="Cambria Math" w:eastAsiaTheme="minorEastAsia" w:hAnsi="Cambria Math"/>
+                  <w:lang w:val="en-US"/>
+                </w:rPr>
+                <m:t>∂L</m:t>
+              </m:r>
+            </m:num>
+            <m:den>
+              <m:r>
+                <w:rPr>
+                  <w:rFonts w:ascii="Cambria Math" w:eastAsiaTheme="minorEastAsia" w:hAnsi="Cambria Math"/>
+                  <w:lang w:val="en-US"/>
+                </w:rPr>
+                <m:t>∂θ</m:t>
+              </m:r>
+            </m:den>
+          </m:f>
+          <m:r>
+            <w:rPr>
+              <w:rFonts w:ascii="Cambria Math" w:eastAsiaTheme="minorEastAsia" w:hAnsi="Cambria Math"/>
+              <w:lang w:val="en-US"/>
+            </w:rPr>
+            <m:t>=</m:t>
+          </m:r>
+          <m:sSub>
+            <m:sSubPr>
+              <m:ctrlPr>
+                <w:rPr>
+                  <w:rFonts w:ascii="Cambria Math" w:eastAsiaTheme="minorEastAsia" w:hAnsi="Cambria Math"/>
+                  <w:i/>
+                  <w:lang w:val="en-US"/>
+                </w:rPr>
+              </m:ctrlPr>
+            </m:sSubPr>
+            <m:e>
+              <m:r>
+                <w:rPr>
+                  <w:rFonts w:ascii="Cambria Math" w:eastAsiaTheme="minorEastAsia" w:hAnsi="Cambria Math"/>
+                  <w:lang w:val="en-US"/>
+                </w:rPr>
+                <m:t>m</m:t>
+              </m:r>
+            </m:e>
+            <m:sub>
+              <m:r>
+                <w:rPr>
+                  <w:rFonts w:ascii="Cambria Math" w:eastAsiaTheme="minorEastAsia" w:hAnsi="Cambria Math"/>
+                  <w:lang w:val="en-US"/>
+                </w:rPr>
+                <m:t>p</m:t>
+              </m:r>
+            </m:sub>
+          </m:sSub>
+          <m:sSup>
+            <m:sSupPr>
+              <m:ctrlPr>
+                <w:rPr>
+                  <w:rFonts w:ascii="Cambria Math" w:eastAsiaTheme="minorEastAsia" w:hAnsi="Cambria Math"/>
+                  <w:i/>
+                  <w:lang w:val="en-US"/>
+                </w:rPr>
+              </m:ctrlPr>
+            </m:sSupPr>
+            <m:e>
+              <m:r>
+                <w:rPr>
+                  <w:rFonts w:ascii="Cambria Math" w:eastAsiaTheme="minorEastAsia" w:hAnsi="Cambria Math"/>
+                  <w:lang w:val="en-US"/>
+                </w:rPr>
+                <m:t>l</m:t>
+              </m:r>
+            </m:e>
+            <m:sup>
+              <m:r>
+                <w:rPr>
+                  <w:rFonts w:ascii="Cambria Math" w:eastAsiaTheme="minorEastAsia" w:hAnsi="Cambria Math"/>
+                  <w:lang w:val="en-US"/>
+                </w:rPr>
+                <m:t>2</m:t>
+              </m:r>
+            </m:sup>
+          </m:sSup>
+          <m:acc>
+            <m:accPr>
+              <m:chr m:val="̈"/>
+              <m:ctrlPr>
+                <w:rPr>
+                  <w:rFonts w:ascii="Cambria Math" w:eastAsiaTheme="minorEastAsia" w:hAnsi="Cambria Math"/>
+                  <w:i/>
+                  <w:lang w:val="en-US"/>
+                </w:rPr>
+              </m:ctrlPr>
+            </m:accPr>
+            <m:e>
+              <m:r>
+                <w:rPr>
+                  <w:rFonts w:ascii="Cambria Math" w:eastAsiaTheme="minorEastAsia" w:hAnsi="Cambria Math"/>
+                  <w:lang w:val="en-US"/>
+                </w:rPr>
+                <m:t>θ</m:t>
+              </m:r>
+            </m:e>
+          </m:acc>
+          <m:r>
+            <w:rPr>
+              <w:rFonts w:ascii="Cambria Math" w:eastAsiaTheme="minorEastAsia" w:hAnsi="Cambria Math"/>
+              <w:lang w:val="en-US"/>
+            </w:rPr>
+            <m:t>+</m:t>
+          </m:r>
+          <m:sSub>
+            <m:sSubPr>
+              <m:ctrlPr>
+                <w:rPr>
+                  <w:rFonts w:ascii="Cambria Math" w:eastAsiaTheme="minorEastAsia" w:hAnsi="Cambria Math"/>
+                  <w:i/>
+                  <w:lang w:val="en-US"/>
+                </w:rPr>
+              </m:ctrlPr>
+            </m:sSubPr>
+            <m:e>
+              <m:r>
+                <w:rPr>
+                  <w:rFonts w:ascii="Cambria Math" w:eastAsiaTheme="minorEastAsia" w:hAnsi="Cambria Math"/>
+                  <w:lang w:val="en-US"/>
+                </w:rPr>
+                <m:t>m</m:t>
+              </m:r>
+            </m:e>
+            <m:sub>
+              <m:r>
+                <w:rPr>
+                  <w:rFonts w:ascii="Cambria Math" w:eastAsiaTheme="minorEastAsia" w:hAnsi="Cambria Math"/>
+                  <w:lang w:val="en-US"/>
+                </w:rPr>
+                <m:t>p</m:t>
+              </m:r>
+            </m:sub>
+          </m:sSub>
+          <m:sSub>
+            <m:sSubPr>
+              <m:ctrlPr>
+                <w:rPr>
+                  <w:rFonts w:ascii="Cambria Math" w:eastAsiaTheme="minorEastAsia" w:hAnsi="Cambria Math"/>
+                  <w:i/>
+                  <w:lang w:val="en-US"/>
+                </w:rPr>
+              </m:ctrlPr>
+            </m:sSubPr>
+            <m:e>
+              <m:acc>
+                <m:accPr>
+                  <m:chr m:val="̈"/>
+                  <m:ctrlPr>
+                    <w:rPr>
+                      <w:rFonts w:ascii="Cambria Math" w:eastAsiaTheme="minorEastAsia" w:hAnsi="Cambria Math"/>
+                      <w:i/>
+                      <w:lang w:val="en-US"/>
+                    </w:rPr>
+                  </m:ctrlPr>
+                </m:accPr>
+                <m:e>
+                  <m:r>
+                    <w:rPr>
+                      <w:rFonts w:ascii="Cambria Math" w:eastAsiaTheme="minorEastAsia" w:hAnsi="Cambria Math"/>
+                      <w:lang w:val="en-US"/>
+                    </w:rPr>
+                    <m:t>x</m:t>
+                  </m:r>
+                </m:e>
+              </m:acc>
+            </m:e>
+            <m:sub>
+              <m:r>
+                <w:rPr>
+                  <w:rFonts w:ascii="Cambria Math" w:eastAsiaTheme="minorEastAsia" w:hAnsi="Cambria Math"/>
+                  <w:lang w:val="en-US"/>
+                </w:rPr>
+                <m:t>c</m:t>
+              </m:r>
+            </m:sub>
+          </m:sSub>
+          <m:r>
+            <w:rPr>
+              <w:rFonts w:ascii="Cambria Math" w:eastAsiaTheme="minorEastAsia" w:hAnsi="Cambria Math"/>
+              <w:lang w:val="en-US"/>
+            </w:rPr>
+            <m:t>lcosθ-</m:t>
+          </m:r>
+          <m:sSub>
+            <m:sSubPr>
+              <m:ctrlPr>
+                <w:rPr>
+                  <w:rFonts w:ascii="Cambria Math" w:eastAsiaTheme="minorEastAsia" w:hAnsi="Cambria Math"/>
+                  <w:i/>
                   <w:lang w:val="en-US"/>
                 </w:rPr>
               </m:ctrlPr>
@@ -8977,6 +9668,14 @@
           </m:sSub>
         </m:oMath>
       </m:oMathPara>
+    </w:p>
+    <w:p>
+      <w:pPr>
+        <w:rPr>
+          <w:rFonts w:eastAsiaTheme="minorEastAsia"/>
+          <w:lang w:val="en-US"/>
+        </w:rPr>
+      </w:pPr>
     </w:p>
     <w:p>
       <w:pPr>
@@ -9927,21 +10626,7 @@
                   <w:rFonts w:ascii="Cambria Math" w:eastAsiaTheme="minorEastAsia" w:hAnsi="Cambria Math"/>
                   <w:lang w:val="en-US"/>
                 </w:rPr>
-                <m:t> cos</m:t>
-              </m:r>
-              <m:r>
-                <w:rPr>
-                  <w:rFonts w:ascii="Cambria Math" w:eastAsiaTheme="minorEastAsia" w:hAnsi="Cambria Math"/>
-                  <w:lang w:val="en-US"/>
-                </w:rPr>
-                <m:t>θ</m:t>
-              </m:r>
-              <m:r>
-                <w:rPr>
-                  <w:rFonts w:ascii="Cambria Math" w:eastAsiaTheme="minorEastAsia" w:hAnsi="Cambria Math"/>
-                  <w:lang w:val="en-US"/>
-                </w:rPr>
-                <m:t>+</m:t>
+                <m:t> cosθ+</m:t>
               </m:r>
               <m:sSup>
                 <m:sSupPr>
@@ -10070,21 +10755,7 @@
                   <w:rFonts w:ascii="Cambria Math" w:eastAsiaTheme="minorEastAsia" w:hAnsi="Cambria Math"/>
                   <w:lang w:val="en-US"/>
                 </w:rPr>
-                <m:t> sin</m:t>
-              </m:r>
-              <m:r>
-                <w:rPr>
-                  <w:rFonts w:ascii="Cambria Math" w:eastAsiaTheme="minorEastAsia" w:hAnsi="Cambria Math"/>
-                  <w:lang w:val="en-US"/>
-                </w:rPr>
-                <m:t>θ</m:t>
-              </m:r>
-              <m:r>
-                <w:rPr>
-                  <w:rFonts w:ascii="Cambria Math" w:eastAsiaTheme="minorEastAsia" w:hAnsi="Cambria Math"/>
-                  <w:lang w:val="en-US"/>
-                </w:rPr>
-                <m:t>+</m:t>
+                <m:t> sinθ+</m:t>
               </m:r>
               <m:acc>
                 <m:accPr>
@@ -10148,28 +10819,7 @@
                   <w:rFonts w:ascii="Cambria Math" w:eastAsiaTheme="minorEastAsia" w:hAnsi="Cambria Math"/>
                   <w:lang w:val="en-US"/>
                 </w:rPr>
-                <m:t> cos</m:t>
-              </m:r>
-              <m:r>
-                <w:rPr>
-                  <w:rFonts w:ascii="Cambria Math" w:eastAsiaTheme="minorEastAsia" w:hAnsi="Cambria Math"/>
-                  <w:lang w:val="en-US"/>
-                </w:rPr>
-                <m:t>θ</m:t>
-              </m:r>
-              <m:r>
-                <w:rPr>
-                  <w:rFonts w:ascii="Cambria Math" w:eastAsiaTheme="minorEastAsia" w:hAnsi="Cambria Math"/>
-                  <w:lang w:val="en-US"/>
-                </w:rPr>
-                <m:t> sin</m:t>
-              </m:r>
-              <m:r>
-                <w:rPr>
-                  <w:rFonts w:ascii="Cambria Math" w:eastAsiaTheme="minorEastAsia" w:hAnsi="Cambria Math"/>
-                  <w:lang w:val="en-US"/>
-                </w:rPr>
-                <m:t>θ</m:t>
+                <m:t> cosθ sinθ</m:t>
               </m:r>
             </m:num>
             <m:den>
@@ -10409,14 +11059,7 @@
               <w:rFonts w:ascii="Cambria Math" w:eastAsiaTheme="minorEastAsia" w:hAnsi="Cambria Math"/>
               <w:lang w:val="en-US"/>
             </w:rPr>
-            <m:t>=</m:t>
-          </m:r>
-          <m:r>
-            <w:rPr>
-              <w:rFonts w:ascii="Cambria Math" w:eastAsiaTheme="minorEastAsia" w:hAnsi="Cambria Math"/>
-              <w:lang w:val="en-US"/>
-            </w:rPr>
-            <m:t>-</m:t>
+            <m:t>=-</m:t>
           </m:r>
           <m:f>
             <m:fPr>
@@ -11492,7 +12135,33 @@
           <w:iCs/>
           <w:lang w:val="en-US"/>
         </w:rPr>
-        <w:t xml:space="preserve"> we have split it up.</w:t>
+        <w:t xml:space="preserve"> we </w:t>
+      </w:r>
+      <w:proofErr w:type="spellStart"/>
+      <w:r>
+        <w:rPr>
+          <w:rFonts w:eastAsiaTheme="minorEastAsia"/>
+          <w:iCs/>
+          <w:lang w:val="en-US"/>
+        </w:rPr>
+        <w:t>hav</w:t>
+      </w:r>
+      <w:proofErr w:type="spellEnd"/>
+      <w:r>
+        <w:rPr>
+          <w:rFonts w:eastAsiaTheme="minorEastAsia"/>
+          <w:iCs/>
+          <w:lang w:val="en-US"/>
+        </w:rPr>
+        <w:t xml:space="preserve"> </w:t>
+      </w:r>
+      <w:r>
+        <w:rPr>
+          <w:rFonts w:eastAsiaTheme="minorEastAsia"/>
+          <w:iCs/>
+          <w:lang w:val="en-US"/>
+        </w:rPr>
+        <w:t>e split it up.</w:t>
       </w:r>
     </w:p>
     <w:p>
@@ -11933,14 +12602,7 @@
                   <w:rFonts w:ascii="Cambria Math" w:eastAsiaTheme="minorEastAsia" w:hAnsi="Cambria Math"/>
                   <w:lang w:val="en-US"/>
                 </w:rPr>
-                <m:t>l</m:t>
-              </m:r>
-              <m:r>
-                <w:rPr>
-                  <w:rFonts w:ascii="Cambria Math" w:eastAsiaTheme="minorEastAsia" w:hAnsi="Cambria Math"/>
-                  <w:lang w:val="en-US"/>
-                </w:rPr>
-                <m:t> </m:t>
+                <m:t>l </m:t>
               </m:r>
               <m:d>
                 <m:dPr>
@@ -12222,14 +12884,7 @@
                       <w:rFonts w:ascii="Cambria Math" w:eastAsiaTheme="minorEastAsia" w:hAnsi="Cambria Math"/>
                       <w:lang w:val="en-US"/>
                     </w:rPr>
-                    <m:t>sinθ(</m:t>
-                  </m:r>
-                  <m:r>
-                    <w:rPr>
-                      <w:rFonts w:ascii="Cambria Math" w:eastAsiaTheme="minorEastAsia" w:hAnsi="Cambria Math"/>
-                      <w:lang w:val="en-US"/>
-                    </w:rPr>
-                    <m:t>m</m:t>
+                    <m:t>sinθ(m</m:t>
                   </m:r>
                 </m:e>
                 <m:sub>
@@ -12292,14 +12947,7 @@
                   <w:rFonts w:ascii="Cambria Math" w:eastAsiaTheme="minorEastAsia" w:hAnsi="Cambria Math"/>
                   <w:lang w:val="en-US"/>
                 </w:rPr>
-                <m:t>l</m:t>
-              </m:r>
-              <m:r>
-                <w:rPr>
-                  <w:rFonts w:ascii="Cambria Math" w:eastAsiaTheme="minorEastAsia" w:hAnsi="Cambria Math"/>
-                  <w:lang w:val="en-US"/>
-                </w:rPr>
-                <m:t> </m:t>
+                <m:t>l </m:t>
               </m:r>
               <m:d>
                 <m:dPr>
@@ -12853,21 +13501,7 @@
             <w:rFonts w:ascii="Cambria Math" w:eastAsiaTheme="minorEastAsia" w:hAnsi="Cambria Math"/>
             <w:lang w:val="en-US"/>
           </w:rPr>
-          <m:t>=</m:t>
-        </m:r>
-        <m:r>
-          <w:rPr>
-            <w:rFonts w:ascii="Cambria Math" w:eastAsiaTheme="minorEastAsia" w:hAnsi="Cambria Math"/>
-            <w:lang w:val="en-US"/>
-          </w:rPr>
-          <m:t>b</m:t>
-        </m:r>
-        <m:r>
-          <w:rPr>
-            <w:rFonts w:ascii="Cambria Math" w:eastAsiaTheme="minorEastAsia" w:hAnsi="Cambria Math"/>
-            <w:lang w:val="en-US"/>
-          </w:rPr>
-          <m:t>⋅</m:t>
+          <m:t>=b⋅</m:t>
         </m:r>
         <m:acc>
           <m:accPr>
@@ -13241,21 +13875,7 @@
                   <w:rFonts w:ascii="Cambria Math" w:eastAsiaTheme="minorEastAsia" w:hAnsi="Cambria Math"/>
                   <w:lang w:val="en-US"/>
                 </w:rPr>
-                <m:t> </m:t>
-              </m:r>
-              <m:r>
-                <w:rPr>
-                  <w:rFonts w:ascii="Cambria Math" w:eastAsiaTheme="minorEastAsia" w:hAnsi="Cambria Math"/>
-                  <w:lang w:val="en-US"/>
-                </w:rPr>
-                <m:t>sinθ</m:t>
-              </m:r>
-              <m:r>
-                <w:rPr>
-                  <w:rFonts w:ascii="Cambria Math" w:eastAsiaTheme="minorEastAsia" w:hAnsi="Cambria Math"/>
-                  <w:lang w:val="en-US"/>
-                </w:rPr>
-                <m:t>+</m:t>
+                <m:t> sinθ+</m:t>
               </m:r>
               <m:acc>
                 <m:accPr>
@@ -13319,14 +13939,7 @@
                   <w:rFonts w:ascii="Cambria Math" w:eastAsiaTheme="minorEastAsia" w:hAnsi="Cambria Math"/>
                   <w:lang w:val="en-US"/>
                 </w:rPr>
-                <m:t> </m:t>
-              </m:r>
-              <m:r>
-                <w:rPr>
-                  <w:rFonts w:ascii="Cambria Math" w:eastAsiaTheme="minorEastAsia" w:hAnsi="Cambria Math"/>
-                  <w:lang w:val="en-US"/>
-                </w:rPr>
-                <m:t>cosθ</m:t>
+                <m:t> cosθ</m:t>
               </m:r>
               <m:r>
                 <m:rPr>
@@ -13838,21 +14451,7 @@
                   <w:rFonts w:ascii="Cambria Math" w:eastAsiaTheme="minorEastAsia" w:hAnsi="Cambria Math"/>
                   <w:lang w:val="en-US"/>
                 </w:rPr>
-                <m:t>b</m:t>
-              </m:r>
-              <m:r>
-                <w:rPr>
-                  <w:rFonts w:ascii="Cambria Math" w:eastAsiaTheme="minorEastAsia" w:hAnsi="Cambria Math"/>
-                  <w:lang w:val="en-US"/>
-                </w:rPr>
-                <m:t>⋅</m:t>
-              </m:r>
-              <m:r>
-                <w:rPr>
-                  <w:rFonts w:ascii="Cambria Math" w:eastAsiaTheme="minorEastAsia" w:hAnsi="Cambria Math"/>
-                  <w:lang w:val="en-US"/>
-                </w:rPr>
-                <m:t>cosθ+gl</m:t>
+                <m:t>b⋅cosθ+gl</m:t>
               </m:r>
               <m:sSub>
                 <m:sSubPr>
@@ -14442,25 +15041,7 @@
           <w:iCs/>
           <w:lang w:val="en-US"/>
         </w:rPr>
-        <w:t xml:space="preserve"> equation does n</w:t>
-      </w:r>
-      <w:proofErr w:type="spellStart"/>
-      <w:r>
-        <w:rPr>
-          <w:rFonts w:eastAsiaTheme="minorEastAsia"/>
-          <w:iCs/>
-          <w:lang w:val="en-US"/>
-        </w:rPr>
-        <w:t>ot</w:t>
-      </w:r>
-      <w:proofErr w:type="spellEnd"/>
-      <w:r>
-        <w:rPr>
-          <w:rFonts w:eastAsiaTheme="minorEastAsia"/>
-          <w:iCs/>
-          <w:lang w:val="en-US"/>
-        </w:rPr>
-        <w:t xml:space="preserve"> fit the page. </w:t>
+        <w:t xml:space="preserve"> equation does not fit the page. </w:t>
       </w:r>
       <w:proofErr w:type="gramStart"/>
       <w:r>
@@ -14488,1034 +15069,1025 @@
           <w:lang w:val="en-US"/>
         </w:rPr>
       </w:pPr>
-      <m:oMathPara>
-        <m:oMath>
-          <m:acc>
-            <m:accPr>
-              <m:chr m:val="̈"/>
-              <m:ctrlPr>
-                <w:rPr>
-                  <w:rFonts w:ascii="Cambria Math" w:eastAsiaTheme="minorEastAsia" w:hAnsi="Cambria Math"/>
-                  <w:i/>
-                  <w:lang w:val="en-US"/>
-                </w:rPr>
-              </m:ctrlPr>
-            </m:accPr>
-            <m:e>
-              <m:r>
-                <w:rPr>
-                  <w:rFonts w:ascii="Cambria Math" w:eastAsiaTheme="minorEastAsia" w:hAnsi="Cambria Math"/>
-                  <w:lang w:val="en-US"/>
-                </w:rPr>
-                <m:t>θ</m:t>
-              </m:r>
-            </m:e>
-          </m:acc>
-          <m:r>
-            <w:rPr>
-              <w:rFonts w:ascii="Cambria Math" w:eastAsiaTheme="minorEastAsia" w:hAnsi="Cambria Math"/>
-              <w:lang w:val="en-US"/>
-            </w:rPr>
-            <m:t>=</m:t>
-          </m:r>
-          <m:f>
-            <m:fPr>
-              <m:ctrlPr>
-                <w:rPr>
-                  <w:rFonts w:ascii="Cambria Math" w:eastAsiaTheme="minorEastAsia" w:hAnsi="Cambria Math"/>
-                  <w:i/>
-                  <w:lang w:val="en-US"/>
-                </w:rPr>
-              </m:ctrlPr>
-            </m:fPr>
-            <m:num>
-              <m:r>
-                <w:rPr>
-                  <w:rFonts w:ascii="Cambria Math" w:eastAsiaTheme="minorEastAsia" w:hAnsi="Cambria Math"/>
-                  <w:lang w:val="en-US"/>
-                </w:rPr>
-                <m:t>-b</m:t>
-              </m:r>
-              <m:d>
-                <m:dPr>
-                  <m:ctrlPr>
-                    <w:rPr>
-                      <w:rFonts w:ascii="Cambria Math" w:eastAsiaTheme="minorEastAsia" w:hAnsi="Cambria Math"/>
-                      <w:i/>
-                      <w:lang w:val="en-US"/>
-                    </w:rPr>
-                  </m:ctrlPr>
-                </m:dPr>
-                <m:e>
-                  <m:sSub>
-                    <m:sSubPr>
-                      <m:ctrlPr>
-                        <w:rPr>
-                          <w:rFonts w:ascii="Cambria Math" w:eastAsiaTheme="minorEastAsia" w:hAnsi="Cambria Math"/>
-                          <w:i/>
-                          <w:lang w:val="en-US"/>
-                        </w:rPr>
-                      </m:ctrlPr>
-                    </m:sSubPr>
-                    <m:e>
-                      <m:r>
-                        <w:rPr>
-                          <w:rFonts w:ascii="Cambria Math" w:eastAsiaTheme="minorEastAsia" w:hAnsi="Cambria Math"/>
-                          <w:lang w:val="en-US"/>
-                        </w:rPr>
-                        <m:t>m</m:t>
-                      </m:r>
-                    </m:e>
-                    <m:sub>
-                      <m:r>
-                        <w:rPr>
-                          <w:rFonts w:ascii="Cambria Math" w:eastAsiaTheme="minorEastAsia" w:hAnsi="Cambria Math"/>
-                          <w:lang w:val="en-US"/>
-                        </w:rPr>
-                        <m:t>c</m:t>
-                      </m:r>
-                    </m:sub>
-                  </m:sSub>
-                  <m:r>
-                    <w:rPr>
-                      <w:rFonts w:ascii="Cambria Math" w:eastAsiaTheme="minorEastAsia" w:hAnsi="Cambria Math"/>
-                      <w:lang w:val="en-US"/>
-                    </w:rPr>
-                    <m:t>+</m:t>
-                  </m:r>
-                  <m:sSub>
-                    <m:sSubPr>
-                      <m:ctrlPr>
-                        <w:rPr>
-                          <w:rFonts w:ascii="Cambria Math" w:eastAsiaTheme="minorEastAsia" w:hAnsi="Cambria Math"/>
-                          <w:i/>
-                          <w:lang w:val="en-US"/>
-                        </w:rPr>
-                      </m:ctrlPr>
-                    </m:sSubPr>
-                    <m:e>
-                      <m:r>
-                        <w:rPr>
-                          <w:rFonts w:ascii="Cambria Math" w:eastAsiaTheme="minorEastAsia" w:hAnsi="Cambria Math"/>
-                          <w:lang w:val="en-US"/>
-                        </w:rPr>
-                        <m:t>m</m:t>
-                      </m:r>
-                    </m:e>
-                    <m:sub>
-                      <m:r>
-                        <w:rPr>
-                          <w:rFonts w:ascii="Cambria Math" w:eastAsiaTheme="minorEastAsia" w:hAnsi="Cambria Math"/>
-                          <w:lang w:val="en-US"/>
-                        </w:rPr>
-                        <m:t>p</m:t>
-                      </m:r>
-                    </m:sub>
-                  </m:sSub>
-                </m:e>
-              </m:d>
-              <m:r>
-                <w:rPr>
-                  <w:rFonts w:ascii="Cambria Math" w:eastAsiaTheme="minorEastAsia" w:hAnsi="Cambria Math"/>
-                  <w:lang w:val="en-US"/>
-                </w:rPr>
-                <m:t>+gl</m:t>
-              </m:r>
-              <m:sSubSup>
-                <m:sSubSupPr>
-                  <m:ctrlPr>
-                    <w:rPr>
-                      <w:rFonts w:ascii="Cambria Math" w:eastAsiaTheme="minorEastAsia" w:hAnsi="Cambria Math"/>
-                      <w:i/>
-                      <w:lang w:val="en-US"/>
-                    </w:rPr>
-                  </m:ctrlPr>
-                </m:sSubSupPr>
-                <m:e>
-                  <m:r>
-                    <w:rPr>
-                      <w:rFonts w:ascii="Cambria Math" w:eastAsiaTheme="minorEastAsia" w:hAnsi="Cambria Math"/>
-                      <w:lang w:val="en-US"/>
-                    </w:rPr>
-                    <m:t>m</m:t>
-                  </m:r>
-                </m:e>
-                <m:sub>
-                  <m:r>
-                    <w:rPr>
-                      <w:rFonts w:ascii="Cambria Math" w:eastAsiaTheme="minorEastAsia" w:hAnsi="Cambria Math"/>
-                      <w:lang w:val="en-US"/>
-                    </w:rPr>
-                    <m:t>p</m:t>
-                  </m:r>
-                </m:sub>
-                <m:sup>
-                  <m:r>
-                    <w:rPr>
-                      <w:rFonts w:ascii="Cambria Math" w:eastAsiaTheme="minorEastAsia" w:hAnsi="Cambria Math"/>
-                      <w:lang w:val="en-US"/>
-                    </w:rPr>
-                    <m:t>2</m:t>
-                  </m:r>
-                </m:sup>
-              </m:sSubSup>
-              <m:r>
-                <w:rPr>
-                  <w:rFonts w:ascii="Cambria Math" w:eastAsiaTheme="minorEastAsia" w:hAnsi="Cambria Math"/>
-                  <w:lang w:val="en-US"/>
-                </w:rPr>
-                <m:t>sinθ</m:t>
-              </m:r>
-              <m:r>
-                <w:rPr>
-                  <w:rFonts w:ascii="Cambria Math" w:eastAsiaTheme="minorEastAsia" w:hAnsi="Cambria Math"/>
-                  <w:lang w:val="en-US"/>
-                </w:rPr>
-                <m:t>+gl</m:t>
-              </m:r>
-              <m:sSub>
-                <m:sSubPr>
-                  <m:ctrlPr>
-                    <w:rPr>
-                      <w:rFonts w:ascii="Cambria Math" w:eastAsiaTheme="minorEastAsia" w:hAnsi="Cambria Math"/>
-                      <w:i/>
-                      <w:lang w:val="en-US"/>
-                    </w:rPr>
-                  </m:ctrlPr>
-                </m:sSubPr>
-                <m:e>
-                  <m:r>
-                    <w:rPr>
-                      <w:rFonts w:ascii="Cambria Math" w:eastAsiaTheme="minorEastAsia" w:hAnsi="Cambria Math"/>
-                      <w:lang w:val="en-US"/>
-                    </w:rPr>
-                    <m:t>m</m:t>
-                  </m:r>
-                </m:e>
-                <m:sub>
-                  <m:r>
-                    <w:rPr>
-                      <w:rFonts w:ascii="Cambria Math" w:eastAsiaTheme="minorEastAsia" w:hAnsi="Cambria Math"/>
-                      <w:lang w:val="en-US"/>
-                    </w:rPr>
-                    <m:t>c</m:t>
-                  </m:r>
-                </m:sub>
-              </m:sSub>
-              <m:sSub>
-                <m:sSubPr>
-                  <m:ctrlPr>
-                    <w:rPr>
-                      <w:rFonts w:ascii="Cambria Math" w:eastAsiaTheme="minorEastAsia" w:hAnsi="Cambria Math"/>
-                      <w:i/>
-                      <w:lang w:val="en-US"/>
-                    </w:rPr>
-                  </m:ctrlPr>
-                </m:sSubPr>
-                <m:e>
-                  <m:r>
-                    <w:rPr>
-                      <w:rFonts w:ascii="Cambria Math" w:eastAsiaTheme="minorEastAsia" w:hAnsi="Cambria Math"/>
-                      <w:lang w:val="en-US"/>
-                    </w:rPr>
-                    <m:t>m</m:t>
-                  </m:r>
-                </m:e>
-                <m:sub>
-                  <m:r>
-                    <w:rPr>
-                      <w:rFonts w:ascii="Cambria Math" w:eastAsiaTheme="minorEastAsia" w:hAnsi="Cambria Math"/>
-                      <w:lang w:val="en-US"/>
-                    </w:rPr>
-                    <m:t>p</m:t>
-                  </m:r>
-                </m:sub>
-              </m:sSub>
-              <m:r>
-                <w:rPr>
-                  <w:rFonts w:ascii="Cambria Math" w:eastAsiaTheme="minorEastAsia" w:hAnsi="Cambria Math"/>
-                  <w:lang w:val="en-US"/>
-                </w:rPr>
-                <m:t>sinθ</m:t>
-              </m:r>
-            </m:num>
-            <m:den>
-              <m:sSup>
-                <m:sSupPr>
-                  <m:ctrlPr>
-                    <w:rPr>
-                      <w:rFonts w:ascii="Cambria Math" w:eastAsiaTheme="minorEastAsia" w:hAnsi="Cambria Math"/>
-                      <w:i/>
-                      <w:lang w:val="en-US"/>
-                    </w:rPr>
-                  </m:ctrlPr>
-                </m:sSupPr>
-                <m:e>
-                  <m:r>
-                    <w:rPr>
-                      <w:rFonts w:ascii="Cambria Math" w:eastAsiaTheme="minorEastAsia" w:hAnsi="Cambria Math"/>
-                      <w:lang w:val="en-US"/>
-                    </w:rPr>
-                    <m:t>l</m:t>
-                  </m:r>
-                </m:e>
-                <m:sup>
-                  <m:r>
-                    <w:rPr>
-                      <w:rFonts w:ascii="Cambria Math" w:eastAsiaTheme="minorEastAsia" w:hAnsi="Cambria Math"/>
-                      <w:lang w:val="en-US"/>
-                    </w:rPr>
-                    <m:t>2</m:t>
-                  </m:r>
-                </m:sup>
-              </m:sSup>
-              <m:sSub>
-                <m:sSubPr>
-                  <m:ctrlPr>
-                    <w:rPr>
-                      <w:rFonts w:ascii="Cambria Math" w:eastAsiaTheme="minorEastAsia" w:hAnsi="Cambria Math"/>
-                      <w:i/>
-                      <w:lang w:val="en-US"/>
-                    </w:rPr>
-                  </m:ctrlPr>
-                </m:sSubPr>
-                <m:e>
-                  <m:r>
-                    <w:rPr>
-                      <w:rFonts w:ascii="Cambria Math" w:eastAsiaTheme="minorEastAsia" w:hAnsi="Cambria Math"/>
-                      <w:lang w:val="en-US"/>
-                    </w:rPr>
-                    <m:t>m</m:t>
-                  </m:r>
-                </m:e>
-                <m:sub>
-                  <m:r>
-                    <w:rPr>
-                      <w:rFonts w:ascii="Cambria Math" w:eastAsiaTheme="minorEastAsia" w:hAnsi="Cambria Math"/>
-                      <w:lang w:val="en-US"/>
-                    </w:rPr>
-                    <m:t>p</m:t>
-                  </m:r>
-                </m:sub>
-              </m:sSub>
-              <m:r>
-                <w:rPr>
-                  <w:rFonts w:ascii="Cambria Math" w:eastAsiaTheme="minorEastAsia" w:hAnsi="Cambria Math"/>
-                  <w:lang w:val="en-US"/>
-                </w:rPr>
-                <m:t>(-</m:t>
-              </m:r>
-              <m:sSub>
-                <m:sSubPr>
-                  <m:ctrlPr>
-                    <w:rPr>
-                      <w:rFonts w:ascii="Cambria Math" w:eastAsiaTheme="minorEastAsia" w:hAnsi="Cambria Math"/>
-                      <w:i/>
-                      <w:lang w:val="en-US"/>
-                    </w:rPr>
-                  </m:ctrlPr>
-                </m:sSubPr>
-                <m:e>
-                  <m:r>
-                    <w:rPr>
-                      <w:rFonts w:ascii="Cambria Math" w:eastAsiaTheme="minorEastAsia" w:hAnsi="Cambria Math"/>
-                      <w:lang w:val="en-US"/>
-                    </w:rPr>
-                    <m:t>m</m:t>
-                  </m:r>
-                </m:e>
-                <m:sub>
-                  <m:r>
-                    <w:rPr>
-                      <w:rFonts w:ascii="Cambria Math" w:eastAsiaTheme="minorEastAsia" w:hAnsi="Cambria Math"/>
-                      <w:lang w:val="en-US"/>
-                    </w:rPr>
-                    <m:t>p</m:t>
-                  </m:r>
-                </m:sub>
-              </m:sSub>
-              <m:func>
-                <m:funcPr>
-                  <m:ctrlPr>
-                    <w:rPr>
-                      <w:rFonts w:ascii="Cambria Math" w:eastAsiaTheme="minorEastAsia" w:hAnsi="Cambria Math"/>
-                      <w:i/>
-                      <w:lang w:val="en-US"/>
-                    </w:rPr>
-                  </m:ctrlPr>
-                </m:funcPr>
-                <m:fName>
-                  <m:sSup>
-                    <m:sSupPr>
-                      <m:ctrlPr>
-                        <w:rPr>
-                          <w:rFonts w:ascii="Cambria Math" w:eastAsiaTheme="minorEastAsia" w:hAnsi="Cambria Math"/>
-                          <w:i/>
-                          <w:lang w:val="en-US"/>
-                        </w:rPr>
-                      </m:ctrlPr>
-                    </m:sSupPr>
-                    <m:e>
-                      <m:r>
-                        <m:rPr>
-                          <m:sty m:val="p"/>
-                        </m:rPr>
-                        <w:rPr>
-                          <w:rFonts w:ascii="Cambria Math" w:eastAsiaTheme="minorEastAsia" w:hAnsi="Cambria Math"/>
-                          <w:lang w:val="en-US"/>
-                        </w:rPr>
-                        <m:t>cos</m:t>
-                      </m:r>
-                      <m:ctrlPr>
-                        <w:rPr>
-                          <w:rFonts w:ascii="Cambria Math" w:eastAsiaTheme="minorEastAsia" w:hAnsi="Cambria Math"/>
-                          <w:lang w:val="en-US"/>
-                        </w:rPr>
-                      </m:ctrlPr>
-                    </m:e>
-                    <m:sup>
-                      <m:r>
-                        <w:rPr>
-                          <w:rFonts w:ascii="Cambria Math" w:eastAsiaTheme="minorEastAsia" w:hAnsi="Cambria Math"/>
-                          <w:lang w:val="en-US"/>
-                        </w:rPr>
-                        <m:t>2</m:t>
-                      </m:r>
-                      <m:ctrlPr>
-                        <w:rPr>
-                          <w:rFonts w:ascii="Cambria Math" w:eastAsiaTheme="minorEastAsia" w:hAnsi="Cambria Math"/>
-                          <w:lang w:val="en-US"/>
-                        </w:rPr>
-                      </m:ctrlPr>
-                    </m:sup>
-                  </m:sSup>
-                </m:fName>
-                <m:e>
-                  <m:r>
-                    <w:rPr>
-                      <w:rFonts w:ascii="Cambria Math" w:eastAsiaTheme="minorEastAsia" w:hAnsi="Cambria Math"/>
-                      <w:lang w:val="en-US"/>
-                    </w:rPr>
-                    <m:t>θ+</m:t>
-                  </m:r>
-                  <m:sSub>
-                    <m:sSubPr>
-                      <m:ctrlPr>
-                        <w:rPr>
-                          <w:rFonts w:ascii="Cambria Math" w:eastAsiaTheme="minorEastAsia" w:hAnsi="Cambria Math"/>
-                          <w:i/>
-                          <w:lang w:val="en-US"/>
-                        </w:rPr>
-                      </m:ctrlPr>
-                    </m:sSubPr>
-                    <m:e>
-                      <m:r>
-                        <w:rPr>
-                          <w:rFonts w:ascii="Cambria Math" w:eastAsiaTheme="minorEastAsia" w:hAnsi="Cambria Math"/>
-                          <w:lang w:val="en-US"/>
-                        </w:rPr>
-                        <m:t>m</m:t>
-                      </m:r>
-                    </m:e>
-                    <m:sub>
-                      <m:r>
-                        <w:rPr>
-                          <w:rFonts w:ascii="Cambria Math" w:eastAsiaTheme="minorEastAsia" w:hAnsi="Cambria Math"/>
-                          <w:lang w:val="en-US"/>
-                        </w:rPr>
-                        <m:t>c</m:t>
-                      </m:r>
-                    </m:sub>
-                  </m:sSub>
-                  <m:r>
-                    <w:rPr>
-                      <w:rFonts w:ascii="Cambria Math" w:eastAsiaTheme="minorEastAsia" w:hAnsi="Cambria Math"/>
-                      <w:lang w:val="en-US"/>
-                    </w:rPr>
-                    <m:t>+</m:t>
-                  </m:r>
-                  <m:sSub>
-                    <m:sSubPr>
-                      <m:ctrlPr>
-                        <w:rPr>
-                          <w:rFonts w:ascii="Cambria Math" w:eastAsiaTheme="minorEastAsia" w:hAnsi="Cambria Math"/>
-                          <w:i/>
-                          <w:lang w:val="en-US"/>
-                        </w:rPr>
-                      </m:ctrlPr>
-                    </m:sSubPr>
-                    <m:e>
-                      <m:r>
-                        <w:rPr>
-                          <w:rFonts w:ascii="Cambria Math" w:eastAsiaTheme="minorEastAsia" w:hAnsi="Cambria Math"/>
-                          <w:lang w:val="en-US"/>
-                        </w:rPr>
-                        <m:t>m</m:t>
-                      </m:r>
-                    </m:e>
-                    <m:sub>
-                      <m:r>
-                        <w:rPr>
-                          <w:rFonts w:ascii="Cambria Math" w:eastAsiaTheme="minorEastAsia" w:hAnsi="Cambria Math"/>
-                          <w:lang w:val="en-US"/>
-                        </w:rPr>
-                        <m:t>p</m:t>
-                      </m:r>
-                    </m:sub>
-                  </m:sSub>
-                  <m:r>
-                    <w:rPr>
-                      <w:rFonts w:ascii="Cambria Math" w:eastAsiaTheme="minorEastAsia" w:hAnsi="Cambria Math"/>
-                      <w:lang w:val="en-US"/>
-                    </w:rPr>
-                    <m:t>)</m:t>
-                  </m:r>
-                </m:e>
-              </m:func>
-            </m:den>
-          </m:f>
-          <m:acc>
-            <m:accPr>
-              <m:chr m:val="̇"/>
-              <m:ctrlPr>
-                <w:rPr>
-                  <w:rFonts w:ascii="Cambria Math" w:eastAsiaTheme="minorEastAsia" w:hAnsi="Cambria Math"/>
-                  <w:i/>
-                  <w:lang w:val="en-US"/>
-                </w:rPr>
-              </m:ctrlPr>
-            </m:accPr>
-            <m:e>
-              <m:r>
-                <w:rPr>
-                  <w:rFonts w:ascii="Cambria Math" w:eastAsiaTheme="minorEastAsia" w:hAnsi="Cambria Math"/>
-                  <w:lang w:val="en-US"/>
-                </w:rPr>
-                <m:t>θ</m:t>
-              </m:r>
-            </m:e>
-          </m:acc>
-          <m:r>
-            <w:rPr>
-              <w:rFonts w:ascii="Cambria Math" w:eastAsiaTheme="minorEastAsia" w:hAnsi="Cambria Math"/>
-              <w:lang w:val="en-US"/>
-            </w:rPr>
-            <m:t>+</m:t>
-          </m:r>
-          <m:f>
-            <m:fPr>
-              <m:ctrlPr>
-                <w:rPr>
-                  <w:rFonts w:ascii="Cambria Math" w:eastAsiaTheme="minorEastAsia" w:hAnsi="Cambria Math"/>
-                  <w:i/>
-                  <w:lang w:val="en-US"/>
-                </w:rPr>
-              </m:ctrlPr>
-            </m:fPr>
-            <m:num>
-              <m:r>
-                <w:rPr>
-                  <w:rFonts w:ascii="Cambria Math" w:eastAsiaTheme="minorEastAsia" w:hAnsi="Cambria Math"/>
-                  <w:lang w:val="en-US"/>
-                </w:rPr>
-                <m:t>b⋅cosθ</m:t>
-              </m:r>
-            </m:num>
-            <m:den>
-              <m:r>
-                <w:rPr>
-                  <w:rFonts w:ascii="Cambria Math" w:eastAsiaTheme="minorEastAsia" w:hAnsi="Cambria Math"/>
-                  <w:lang w:val="en-US"/>
-                </w:rPr>
-                <m:t>l</m:t>
-              </m:r>
-              <m:r>
-                <w:rPr>
-                  <w:rFonts w:ascii="Cambria Math" w:eastAsiaTheme="minorEastAsia" w:hAnsi="Cambria Math"/>
-                  <w:lang w:val="en-US"/>
-                </w:rPr>
-                <m:t>(-</m:t>
-              </m:r>
-              <m:sSub>
-                <m:sSubPr>
-                  <m:ctrlPr>
-                    <w:rPr>
-                      <w:rFonts w:ascii="Cambria Math" w:eastAsiaTheme="minorEastAsia" w:hAnsi="Cambria Math"/>
-                      <w:i/>
-                      <w:lang w:val="en-US"/>
-                    </w:rPr>
-                  </m:ctrlPr>
-                </m:sSubPr>
-                <m:e>
-                  <m:r>
-                    <w:rPr>
-                      <w:rFonts w:ascii="Cambria Math" w:eastAsiaTheme="minorEastAsia" w:hAnsi="Cambria Math"/>
-                      <w:lang w:val="en-US"/>
-                    </w:rPr>
-                    <m:t>m</m:t>
-                  </m:r>
-                </m:e>
-                <m:sub>
-                  <m:r>
-                    <w:rPr>
-                      <w:rFonts w:ascii="Cambria Math" w:eastAsiaTheme="minorEastAsia" w:hAnsi="Cambria Math"/>
-                      <w:lang w:val="en-US"/>
-                    </w:rPr>
-                    <m:t>p</m:t>
-                  </m:r>
-                </m:sub>
-              </m:sSub>
-              <m:func>
-                <m:funcPr>
-                  <m:ctrlPr>
-                    <w:rPr>
-                      <w:rFonts w:ascii="Cambria Math" w:eastAsiaTheme="minorEastAsia" w:hAnsi="Cambria Math"/>
-                      <w:i/>
-                      <w:lang w:val="en-US"/>
-                    </w:rPr>
-                  </m:ctrlPr>
-                </m:funcPr>
-                <m:fName>
-                  <m:sSup>
-                    <m:sSupPr>
-                      <m:ctrlPr>
-                        <w:rPr>
-                          <w:rFonts w:ascii="Cambria Math" w:eastAsiaTheme="minorEastAsia" w:hAnsi="Cambria Math"/>
-                          <w:i/>
-                          <w:lang w:val="en-US"/>
-                        </w:rPr>
-                      </m:ctrlPr>
-                    </m:sSupPr>
-                    <m:e>
-                      <m:r>
-                        <m:rPr>
-                          <m:sty m:val="p"/>
-                        </m:rPr>
-                        <w:rPr>
-                          <w:rFonts w:ascii="Cambria Math" w:eastAsiaTheme="minorEastAsia" w:hAnsi="Cambria Math"/>
-                          <w:lang w:val="en-US"/>
-                        </w:rPr>
-                        <m:t>cos</m:t>
-                      </m:r>
-                      <m:ctrlPr>
-                        <w:rPr>
-                          <w:rFonts w:ascii="Cambria Math" w:eastAsiaTheme="minorEastAsia" w:hAnsi="Cambria Math"/>
-                          <w:lang w:val="en-US"/>
-                        </w:rPr>
-                      </m:ctrlPr>
-                    </m:e>
-                    <m:sup>
-                      <m:r>
-                        <w:rPr>
-                          <w:rFonts w:ascii="Cambria Math" w:eastAsiaTheme="minorEastAsia" w:hAnsi="Cambria Math"/>
-                          <w:lang w:val="en-US"/>
-                        </w:rPr>
-                        <m:t>2</m:t>
-                      </m:r>
-                      <m:ctrlPr>
-                        <w:rPr>
-                          <w:rFonts w:ascii="Cambria Math" w:eastAsiaTheme="minorEastAsia" w:hAnsi="Cambria Math"/>
-                          <w:lang w:val="en-US"/>
-                        </w:rPr>
-                      </m:ctrlPr>
-                    </m:sup>
-                  </m:sSup>
-                </m:fName>
-                <m:e>
-                  <m:r>
-                    <w:rPr>
-                      <w:rFonts w:ascii="Cambria Math" w:eastAsiaTheme="minorEastAsia" w:hAnsi="Cambria Math"/>
-                      <w:lang w:val="en-US"/>
-                    </w:rPr>
-                    <m:t>θ+</m:t>
-                  </m:r>
-                  <m:sSub>
-                    <m:sSubPr>
-                      <m:ctrlPr>
-                        <w:rPr>
-                          <w:rFonts w:ascii="Cambria Math" w:eastAsiaTheme="minorEastAsia" w:hAnsi="Cambria Math"/>
-                          <w:i/>
-                          <w:lang w:val="en-US"/>
-                        </w:rPr>
-                      </m:ctrlPr>
-                    </m:sSubPr>
-                    <m:e>
-                      <m:r>
-                        <w:rPr>
-                          <w:rFonts w:ascii="Cambria Math" w:eastAsiaTheme="minorEastAsia" w:hAnsi="Cambria Math"/>
-                          <w:lang w:val="en-US"/>
-                        </w:rPr>
-                        <m:t>m</m:t>
-                      </m:r>
-                    </m:e>
-                    <m:sub>
-                      <m:r>
-                        <w:rPr>
-                          <w:rFonts w:ascii="Cambria Math" w:eastAsiaTheme="minorEastAsia" w:hAnsi="Cambria Math"/>
-                          <w:lang w:val="en-US"/>
-                        </w:rPr>
-                        <m:t>c</m:t>
-                      </m:r>
-                    </m:sub>
-                  </m:sSub>
-                  <m:r>
-                    <w:rPr>
-                      <w:rFonts w:ascii="Cambria Math" w:eastAsiaTheme="minorEastAsia" w:hAnsi="Cambria Math"/>
-                      <w:lang w:val="en-US"/>
-                    </w:rPr>
-                    <m:t>+</m:t>
-                  </m:r>
-                  <m:sSub>
-                    <m:sSubPr>
-                      <m:ctrlPr>
-                        <w:rPr>
-                          <w:rFonts w:ascii="Cambria Math" w:eastAsiaTheme="minorEastAsia" w:hAnsi="Cambria Math"/>
-                          <w:i/>
-                          <w:lang w:val="en-US"/>
-                        </w:rPr>
-                      </m:ctrlPr>
-                    </m:sSubPr>
-                    <m:e>
-                      <m:r>
-                        <w:rPr>
-                          <w:rFonts w:ascii="Cambria Math" w:eastAsiaTheme="minorEastAsia" w:hAnsi="Cambria Math"/>
-                          <w:lang w:val="en-US"/>
-                        </w:rPr>
-                        <m:t>m</m:t>
-                      </m:r>
-                    </m:e>
-                    <m:sub>
-                      <m:r>
-                        <w:rPr>
-                          <w:rFonts w:ascii="Cambria Math" w:eastAsiaTheme="minorEastAsia" w:hAnsi="Cambria Math"/>
-                          <w:lang w:val="en-US"/>
-                        </w:rPr>
-                        <m:t>p</m:t>
-                      </m:r>
-                    </m:sub>
-                  </m:sSub>
-                  <m:r>
-                    <w:rPr>
-                      <w:rFonts w:ascii="Cambria Math" w:eastAsiaTheme="minorEastAsia" w:hAnsi="Cambria Math"/>
-                      <w:lang w:val="en-US"/>
-                    </w:rPr>
-                    <m:t>)</m:t>
-                  </m:r>
-                </m:e>
-              </m:func>
-            </m:den>
-          </m:f>
-          <m:d>
-            <m:dPr>
-              <m:ctrlPr>
-                <w:rPr>
-                  <w:rFonts w:ascii="Cambria Math" w:eastAsiaTheme="minorEastAsia" w:hAnsi="Cambria Math"/>
-                  <w:i/>
-                  <w:lang w:val="en-US"/>
-                </w:rPr>
-              </m:ctrlPr>
-            </m:dPr>
-            <m:e>
-              <m:r>
-                <w:rPr>
-                  <w:rFonts w:ascii="Cambria Math" w:eastAsiaTheme="minorEastAsia" w:hAnsi="Cambria Math"/>
-                  <w:lang w:val="en-US"/>
-                </w:rPr>
-                <m:t>F-</m:t>
-              </m:r>
-              <m:acc>
-                <m:accPr>
-                  <m:chr m:val="̇"/>
-                  <m:ctrlPr>
-                    <w:rPr>
-                      <w:rFonts w:ascii="Cambria Math" w:eastAsiaTheme="minorEastAsia" w:hAnsi="Cambria Math"/>
-                      <w:i/>
-                      <w:lang w:val="en-US"/>
-                    </w:rPr>
-                  </m:ctrlPr>
-                </m:accPr>
-                <m:e>
-                  <m:r>
-                    <w:rPr>
-                      <w:rFonts w:ascii="Cambria Math" w:eastAsiaTheme="minorEastAsia" w:hAnsi="Cambria Math"/>
-                      <w:lang w:val="en-US"/>
-                    </w:rPr>
-                    <m:t>x</m:t>
-                  </m:r>
-                </m:e>
-              </m:acc>
-            </m:e>
-          </m:d>
-          <m:r>
-            <w:rPr>
-              <w:rFonts w:ascii="Cambria Math" w:eastAsiaTheme="minorEastAsia" w:hAnsi="Cambria Math"/>
-              <w:lang w:val="en-US"/>
-            </w:rPr>
-            <m:t>+</m:t>
-          </m:r>
-          <m:f>
-            <m:fPr>
-              <m:ctrlPr>
-                <w:rPr>
-                  <w:rFonts w:ascii="Cambria Math" w:eastAsiaTheme="minorEastAsia" w:hAnsi="Cambria Math"/>
-                  <w:i/>
-                  <w:lang w:val="en-US"/>
-                </w:rPr>
-              </m:ctrlPr>
-            </m:fPr>
-            <m:num>
-              <m:sSub>
-                <m:sSubPr>
-                  <m:ctrlPr>
-                    <w:rPr>
-                      <w:rFonts w:ascii="Cambria Math" w:eastAsiaTheme="minorEastAsia" w:hAnsi="Cambria Math"/>
-                      <w:i/>
-                      <w:lang w:val="en-US"/>
-                    </w:rPr>
-                  </m:ctrlPr>
-                </m:sSubPr>
-                <m:e>
-                  <m:r>
-                    <w:rPr>
-                      <w:rFonts w:ascii="Cambria Math" w:eastAsiaTheme="minorEastAsia" w:hAnsi="Cambria Math"/>
-                      <w:lang w:val="en-US"/>
-                    </w:rPr>
-                    <m:t>m</m:t>
-                  </m:r>
-                </m:e>
-                <m:sub>
-                  <m:r>
-                    <w:rPr>
-                      <w:rFonts w:ascii="Cambria Math" w:eastAsiaTheme="minorEastAsia" w:hAnsi="Cambria Math"/>
-                      <w:lang w:val="en-US"/>
-                    </w:rPr>
-                    <m:t>p</m:t>
-                  </m:r>
-                </m:sub>
-              </m:sSub>
-              <m:r>
-                <w:rPr>
-                  <w:rFonts w:ascii="Cambria Math" w:eastAsiaTheme="minorEastAsia" w:hAnsi="Cambria Math"/>
-                  <w:lang w:val="en-US"/>
-                </w:rPr>
-                <m:t>cosθsinθ</m:t>
-              </m:r>
-            </m:num>
-            <m:den>
-              <m:r>
-                <w:rPr>
-                  <w:rFonts w:ascii="Cambria Math" w:eastAsiaTheme="minorEastAsia" w:hAnsi="Cambria Math"/>
-                  <w:lang w:val="en-US"/>
-                </w:rPr>
-                <m:t>-</m:t>
-              </m:r>
-              <m:sSub>
-                <m:sSubPr>
-                  <m:ctrlPr>
-                    <w:rPr>
-                      <w:rFonts w:ascii="Cambria Math" w:eastAsiaTheme="minorEastAsia" w:hAnsi="Cambria Math"/>
-                      <w:i/>
-                      <w:lang w:val="en-US"/>
-                    </w:rPr>
-                  </m:ctrlPr>
-                </m:sSubPr>
-                <m:e>
-                  <m:r>
-                    <w:rPr>
-                      <w:rFonts w:ascii="Cambria Math" w:eastAsiaTheme="minorEastAsia" w:hAnsi="Cambria Math"/>
-                      <w:lang w:val="en-US"/>
-                    </w:rPr>
-                    <m:t>m</m:t>
-                  </m:r>
-                </m:e>
-                <m:sub>
-                  <m:r>
-                    <w:rPr>
-                      <w:rFonts w:ascii="Cambria Math" w:eastAsiaTheme="minorEastAsia" w:hAnsi="Cambria Math"/>
-                      <w:lang w:val="en-US"/>
-                    </w:rPr>
-                    <m:t>p</m:t>
-                  </m:r>
-                </m:sub>
-              </m:sSub>
-              <m:func>
-                <m:funcPr>
-                  <m:ctrlPr>
-                    <w:rPr>
-                      <w:rFonts w:ascii="Cambria Math" w:eastAsiaTheme="minorEastAsia" w:hAnsi="Cambria Math"/>
-                      <w:i/>
-                      <w:lang w:val="en-US"/>
-                    </w:rPr>
-                  </m:ctrlPr>
-                </m:funcPr>
-                <m:fName>
-                  <m:sSup>
-                    <m:sSupPr>
-                      <m:ctrlPr>
-                        <w:rPr>
-                          <w:rFonts w:ascii="Cambria Math" w:eastAsiaTheme="minorEastAsia" w:hAnsi="Cambria Math"/>
-                          <w:i/>
-                          <w:lang w:val="en-US"/>
-                        </w:rPr>
-                      </m:ctrlPr>
-                    </m:sSupPr>
-                    <m:e>
-                      <m:r>
-                        <m:rPr>
-                          <m:sty m:val="p"/>
-                        </m:rPr>
-                        <w:rPr>
-                          <w:rFonts w:ascii="Cambria Math" w:eastAsiaTheme="minorEastAsia" w:hAnsi="Cambria Math"/>
-                          <w:lang w:val="en-US"/>
-                        </w:rPr>
-                        <m:t>cos</m:t>
-                      </m:r>
-                      <m:ctrlPr>
-                        <w:rPr>
-                          <w:rFonts w:ascii="Cambria Math" w:eastAsiaTheme="minorEastAsia" w:hAnsi="Cambria Math"/>
-                          <w:lang w:val="en-US"/>
-                        </w:rPr>
-                      </m:ctrlPr>
-                    </m:e>
-                    <m:sup>
-                      <m:r>
-                        <w:rPr>
-                          <w:rFonts w:ascii="Cambria Math" w:eastAsiaTheme="minorEastAsia" w:hAnsi="Cambria Math"/>
-                          <w:lang w:val="en-US"/>
-                        </w:rPr>
-                        <m:t>2</m:t>
-                      </m:r>
-                      <m:ctrlPr>
-                        <w:rPr>
-                          <w:rFonts w:ascii="Cambria Math" w:eastAsiaTheme="minorEastAsia" w:hAnsi="Cambria Math"/>
-                          <w:lang w:val="en-US"/>
-                        </w:rPr>
-                      </m:ctrlPr>
-                    </m:sup>
-                  </m:sSup>
-                </m:fName>
-                <m:e>
-                  <m:r>
-                    <w:rPr>
-                      <w:rFonts w:ascii="Cambria Math" w:eastAsiaTheme="minorEastAsia" w:hAnsi="Cambria Math"/>
-                      <w:lang w:val="en-US"/>
-                    </w:rPr>
-                    <m:t>θ+</m:t>
-                  </m:r>
-                  <m:sSub>
-                    <m:sSubPr>
-                      <m:ctrlPr>
-                        <w:rPr>
-                          <w:rFonts w:ascii="Cambria Math" w:eastAsiaTheme="minorEastAsia" w:hAnsi="Cambria Math"/>
-                          <w:i/>
-                          <w:lang w:val="en-US"/>
-                        </w:rPr>
-                      </m:ctrlPr>
-                    </m:sSubPr>
-                    <m:e>
-                      <m:r>
-                        <w:rPr>
-                          <w:rFonts w:ascii="Cambria Math" w:eastAsiaTheme="minorEastAsia" w:hAnsi="Cambria Math"/>
-                          <w:lang w:val="en-US"/>
-                        </w:rPr>
-                        <m:t>m</m:t>
-                      </m:r>
-                    </m:e>
-                    <m:sub>
-                      <m:r>
-                        <w:rPr>
-                          <w:rFonts w:ascii="Cambria Math" w:eastAsiaTheme="minorEastAsia" w:hAnsi="Cambria Math"/>
-                          <w:lang w:val="en-US"/>
-                        </w:rPr>
-                        <m:t>c</m:t>
-                      </m:r>
-                    </m:sub>
-                  </m:sSub>
-                  <m:r>
-                    <w:rPr>
-                      <w:rFonts w:ascii="Cambria Math" w:eastAsiaTheme="minorEastAsia" w:hAnsi="Cambria Math"/>
-                      <w:lang w:val="en-US"/>
-                    </w:rPr>
-                    <m:t>+</m:t>
-                  </m:r>
-                  <m:sSub>
-                    <m:sSubPr>
-                      <m:ctrlPr>
-                        <w:rPr>
-                          <w:rFonts w:ascii="Cambria Math" w:eastAsiaTheme="minorEastAsia" w:hAnsi="Cambria Math"/>
-                          <w:i/>
-                          <w:lang w:val="en-US"/>
-                        </w:rPr>
-                      </m:ctrlPr>
-                    </m:sSubPr>
-                    <m:e>
-                      <m:r>
-                        <w:rPr>
-                          <w:rFonts w:ascii="Cambria Math" w:eastAsiaTheme="minorEastAsia" w:hAnsi="Cambria Math"/>
-                          <w:lang w:val="en-US"/>
-                        </w:rPr>
-                        <m:t>m</m:t>
-                      </m:r>
-                    </m:e>
-                    <m:sub>
-                      <m:r>
-                        <w:rPr>
-                          <w:rFonts w:ascii="Cambria Math" w:eastAsiaTheme="minorEastAsia" w:hAnsi="Cambria Math"/>
-                          <w:lang w:val="en-US"/>
-                        </w:rPr>
-                        <m:t>p</m:t>
-                      </m:r>
-                    </m:sub>
-                  </m:sSub>
-                </m:e>
-              </m:func>
-            </m:den>
-          </m:f>
-          <m:sSup>
-            <m:sSupPr>
-              <m:ctrlPr>
-                <w:rPr>
-                  <w:rFonts w:ascii="Cambria Math" w:eastAsiaTheme="minorEastAsia" w:hAnsi="Cambria Math"/>
-                  <w:i/>
-                  <w:lang w:val="en-US"/>
-                </w:rPr>
-              </m:ctrlPr>
-            </m:sSupPr>
-            <m:e>
-              <m:acc>
-                <m:accPr>
-                  <m:chr m:val="̇"/>
-                  <m:ctrlPr>
-                    <w:rPr>
-                      <w:rFonts w:ascii="Cambria Math" w:eastAsiaTheme="minorEastAsia" w:hAnsi="Cambria Math"/>
-                      <w:i/>
-                      <w:lang w:val="en-US"/>
-                    </w:rPr>
-                  </m:ctrlPr>
-                </m:accPr>
-                <m:e>
-                  <m:r>
-                    <w:rPr>
-                      <w:rFonts w:ascii="Cambria Math" w:eastAsiaTheme="minorEastAsia" w:hAnsi="Cambria Math"/>
-                      <w:lang w:val="en-US"/>
-                    </w:rPr>
-                    <m:t>θ</m:t>
-                  </m:r>
-                </m:e>
-              </m:acc>
-            </m:e>
-            <m:sup>
-              <m:r>
-                <w:rPr>
-                  <w:rFonts w:ascii="Cambria Math" w:eastAsiaTheme="minorEastAsia" w:hAnsi="Cambria Math"/>
-                  <w:lang w:val="en-US"/>
-                </w:rPr>
-                <m:t>2</m:t>
-              </m:r>
-            </m:sup>
-          </m:sSup>
-        </m:oMath>
-      </m:oMathPara>
+      <m:oMath>
+        <m:acc>
+          <m:accPr>
+            <m:chr m:val="̈"/>
+            <m:ctrlPr>
+              <w:rPr>
+                <w:rFonts w:ascii="Cambria Math" w:eastAsiaTheme="minorEastAsia" w:hAnsi="Cambria Math"/>
+                <w:i/>
+                <w:lang w:val="en-US"/>
+              </w:rPr>
+            </m:ctrlPr>
+          </m:accPr>
+          <m:e>
+            <m:r>
+              <w:rPr>
+                <w:rFonts w:ascii="Cambria Math" w:eastAsiaTheme="minorEastAsia" w:hAnsi="Cambria Math"/>
+                <w:lang w:val="en-US"/>
+              </w:rPr>
+              <m:t>θ</m:t>
+            </m:r>
+          </m:e>
+        </m:acc>
+        <m:r>
+          <w:rPr>
+            <w:rFonts w:ascii="Cambria Math" w:eastAsiaTheme="minorEastAsia" w:hAnsi="Cambria Math"/>
+            <w:lang w:val="en-US"/>
+          </w:rPr>
+          <m:t>=</m:t>
+        </m:r>
+        <m:f>
+          <m:fPr>
+            <m:ctrlPr>
+              <w:rPr>
+                <w:rFonts w:ascii="Cambria Math" w:eastAsiaTheme="minorEastAsia" w:hAnsi="Cambria Math"/>
+                <w:i/>
+                <w:lang w:val="en-US"/>
+              </w:rPr>
+            </m:ctrlPr>
+          </m:fPr>
+          <m:num>
+            <m:r>
+              <w:rPr>
+                <w:rFonts w:ascii="Cambria Math" w:eastAsiaTheme="minorEastAsia" w:hAnsi="Cambria Math"/>
+                <w:lang w:val="en-US"/>
+              </w:rPr>
+              <m:t>-b</m:t>
+            </m:r>
+            <m:d>
+              <m:dPr>
+                <m:ctrlPr>
+                  <w:rPr>
+                    <w:rFonts w:ascii="Cambria Math" w:eastAsiaTheme="minorEastAsia" w:hAnsi="Cambria Math"/>
+                    <w:i/>
+                    <w:lang w:val="en-US"/>
+                  </w:rPr>
+                </m:ctrlPr>
+              </m:dPr>
+              <m:e>
+                <m:sSub>
+                  <m:sSubPr>
+                    <m:ctrlPr>
+                      <w:rPr>
+                        <w:rFonts w:ascii="Cambria Math" w:eastAsiaTheme="minorEastAsia" w:hAnsi="Cambria Math"/>
+                        <w:i/>
+                        <w:lang w:val="en-US"/>
+                      </w:rPr>
+                    </m:ctrlPr>
+                  </m:sSubPr>
+                  <m:e>
+                    <m:r>
+                      <w:rPr>
+                        <w:rFonts w:ascii="Cambria Math" w:eastAsiaTheme="minorEastAsia" w:hAnsi="Cambria Math"/>
+                        <w:lang w:val="en-US"/>
+                      </w:rPr>
+                      <m:t>m</m:t>
+                    </m:r>
+                  </m:e>
+                  <m:sub>
+                    <m:r>
+                      <w:rPr>
+                        <w:rFonts w:ascii="Cambria Math" w:eastAsiaTheme="minorEastAsia" w:hAnsi="Cambria Math"/>
+                        <w:lang w:val="en-US"/>
+                      </w:rPr>
+                      <m:t>c</m:t>
+                    </m:r>
+                  </m:sub>
+                </m:sSub>
+                <m:r>
+                  <w:rPr>
+                    <w:rFonts w:ascii="Cambria Math" w:eastAsiaTheme="minorEastAsia" w:hAnsi="Cambria Math"/>
+                    <w:lang w:val="en-US"/>
+                  </w:rPr>
+                  <m:t>+</m:t>
+                </m:r>
+                <m:sSub>
+                  <m:sSubPr>
+                    <m:ctrlPr>
+                      <w:rPr>
+                        <w:rFonts w:ascii="Cambria Math" w:eastAsiaTheme="minorEastAsia" w:hAnsi="Cambria Math"/>
+                        <w:i/>
+                        <w:lang w:val="en-US"/>
+                      </w:rPr>
+                    </m:ctrlPr>
+                  </m:sSubPr>
+                  <m:e>
+                    <m:r>
+                      <w:rPr>
+                        <w:rFonts w:ascii="Cambria Math" w:eastAsiaTheme="minorEastAsia" w:hAnsi="Cambria Math"/>
+                        <w:lang w:val="en-US"/>
+                      </w:rPr>
+                      <m:t>m</m:t>
+                    </m:r>
+                  </m:e>
+                  <m:sub>
+                    <m:r>
+                      <w:rPr>
+                        <w:rFonts w:ascii="Cambria Math" w:eastAsiaTheme="minorEastAsia" w:hAnsi="Cambria Math"/>
+                        <w:lang w:val="en-US"/>
+                      </w:rPr>
+                      <m:t>p</m:t>
+                    </m:r>
+                  </m:sub>
+                </m:sSub>
+              </m:e>
+            </m:d>
+            <m:r>
+              <w:rPr>
+                <w:rFonts w:ascii="Cambria Math" w:eastAsiaTheme="minorEastAsia" w:hAnsi="Cambria Math"/>
+                <w:lang w:val="en-US"/>
+              </w:rPr>
+              <m:t>+gl</m:t>
+            </m:r>
+            <m:sSubSup>
+              <m:sSubSupPr>
+                <m:ctrlPr>
+                  <w:rPr>
+                    <w:rFonts w:ascii="Cambria Math" w:eastAsiaTheme="minorEastAsia" w:hAnsi="Cambria Math"/>
+                    <w:i/>
+                    <w:lang w:val="en-US"/>
+                  </w:rPr>
+                </m:ctrlPr>
+              </m:sSubSupPr>
+              <m:e>
+                <m:r>
+                  <w:rPr>
+                    <w:rFonts w:ascii="Cambria Math" w:eastAsiaTheme="minorEastAsia" w:hAnsi="Cambria Math"/>
+                    <w:lang w:val="en-US"/>
+                  </w:rPr>
+                  <m:t>m</m:t>
+                </m:r>
+              </m:e>
+              <m:sub>
+                <m:r>
+                  <w:rPr>
+                    <w:rFonts w:ascii="Cambria Math" w:eastAsiaTheme="minorEastAsia" w:hAnsi="Cambria Math"/>
+                    <w:lang w:val="en-US"/>
+                  </w:rPr>
+                  <m:t>p</m:t>
+                </m:r>
+              </m:sub>
+              <m:sup>
+                <m:r>
+                  <w:rPr>
+                    <w:rFonts w:ascii="Cambria Math" w:eastAsiaTheme="minorEastAsia" w:hAnsi="Cambria Math"/>
+                    <w:lang w:val="en-US"/>
+                  </w:rPr>
+                  <m:t>2</m:t>
+                </m:r>
+              </m:sup>
+            </m:sSubSup>
+            <m:r>
+              <w:rPr>
+                <w:rFonts w:ascii="Cambria Math" w:eastAsiaTheme="minorEastAsia" w:hAnsi="Cambria Math"/>
+                <w:lang w:val="en-US"/>
+              </w:rPr>
+              <m:t>sinθ+gl</m:t>
+            </m:r>
+            <m:sSub>
+              <m:sSubPr>
+                <m:ctrlPr>
+                  <w:rPr>
+                    <w:rFonts w:ascii="Cambria Math" w:eastAsiaTheme="minorEastAsia" w:hAnsi="Cambria Math"/>
+                    <w:i/>
+                    <w:lang w:val="en-US"/>
+                  </w:rPr>
+                </m:ctrlPr>
+              </m:sSubPr>
+              <m:e>
+                <m:r>
+                  <w:rPr>
+                    <w:rFonts w:ascii="Cambria Math" w:eastAsiaTheme="minorEastAsia" w:hAnsi="Cambria Math"/>
+                    <w:lang w:val="en-US"/>
+                  </w:rPr>
+                  <m:t>m</m:t>
+                </m:r>
+              </m:e>
+              <m:sub>
+                <m:r>
+                  <w:rPr>
+                    <w:rFonts w:ascii="Cambria Math" w:eastAsiaTheme="minorEastAsia" w:hAnsi="Cambria Math"/>
+                    <w:lang w:val="en-US"/>
+                  </w:rPr>
+                  <m:t>c</m:t>
+                </m:r>
+              </m:sub>
+            </m:sSub>
+            <m:sSub>
+              <m:sSubPr>
+                <m:ctrlPr>
+                  <w:rPr>
+                    <w:rFonts w:ascii="Cambria Math" w:eastAsiaTheme="minorEastAsia" w:hAnsi="Cambria Math"/>
+                    <w:i/>
+                    <w:lang w:val="en-US"/>
+                  </w:rPr>
+                </m:ctrlPr>
+              </m:sSubPr>
+              <m:e>
+                <m:r>
+                  <w:rPr>
+                    <w:rFonts w:ascii="Cambria Math" w:eastAsiaTheme="minorEastAsia" w:hAnsi="Cambria Math"/>
+                    <w:lang w:val="en-US"/>
+                  </w:rPr>
+                  <m:t>m</m:t>
+                </m:r>
+              </m:e>
+              <m:sub>
+                <m:r>
+                  <w:rPr>
+                    <w:rFonts w:ascii="Cambria Math" w:eastAsiaTheme="minorEastAsia" w:hAnsi="Cambria Math"/>
+                    <w:lang w:val="en-US"/>
+                  </w:rPr>
+                  <m:t>p</m:t>
+                </m:r>
+              </m:sub>
+            </m:sSub>
+            <m:r>
+              <w:rPr>
+                <w:rFonts w:ascii="Cambria Math" w:eastAsiaTheme="minorEastAsia" w:hAnsi="Cambria Math"/>
+                <w:lang w:val="en-US"/>
+              </w:rPr>
+              <m:t>sinθ</m:t>
+            </m:r>
+          </m:num>
+          <m:den>
+            <m:sSup>
+              <m:sSupPr>
+                <m:ctrlPr>
+                  <w:rPr>
+                    <w:rFonts w:ascii="Cambria Math" w:eastAsiaTheme="minorEastAsia" w:hAnsi="Cambria Math"/>
+                    <w:i/>
+                    <w:lang w:val="en-US"/>
+                  </w:rPr>
+                </m:ctrlPr>
+              </m:sSupPr>
+              <m:e>
+                <m:r>
+                  <w:rPr>
+                    <w:rFonts w:ascii="Cambria Math" w:eastAsiaTheme="minorEastAsia" w:hAnsi="Cambria Math"/>
+                    <w:lang w:val="en-US"/>
+                  </w:rPr>
+                  <m:t>l</m:t>
+                </m:r>
+              </m:e>
+              <m:sup>
+                <m:r>
+                  <w:rPr>
+                    <w:rFonts w:ascii="Cambria Math" w:eastAsiaTheme="minorEastAsia" w:hAnsi="Cambria Math"/>
+                    <w:lang w:val="en-US"/>
+                  </w:rPr>
+                  <m:t>2</m:t>
+                </m:r>
+              </m:sup>
+            </m:sSup>
+            <m:sSub>
+              <m:sSubPr>
+                <m:ctrlPr>
+                  <w:rPr>
+                    <w:rFonts w:ascii="Cambria Math" w:eastAsiaTheme="minorEastAsia" w:hAnsi="Cambria Math"/>
+                    <w:i/>
+                    <w:lang w:val="en-US"/>
+                  </w:rPr>
+                </m:ctrlPr>
+              </m:sSubPr>
+              <m:e>
+                <m:r>
+                  <w:rPr>
+                    <w:rFonts w:ascii="Cambria Math" w:eastAsiaTheme="minorEastAsia" w:hAnsi="Cambria Math"/>
+                    <w:lang w:val="en-US"/>
+                  </w:rPr>
+                  <m:t>m</m:t>
+                </m:r>
+              </m:e>
+              <m:sub>
+                <m:r>
+                  <w:rPr>
+                    <w:rFonts w:ascii="Cambria Math" w:eastAsiaTheme="minorEastAsia" w:hAnsi="Cambria Math"/>
+                    <w:lang w:val="en-US"/>
+                  </w:rPr>
+                  <m:t>p</m:t>
+                </m:r>
+              </m:sub>
+            </m:sSub>
+            <m:r>
+              <w:rPr>
+                <w:rFonts w:ascii="Cambria Math" w:eastAsiaTheme="minorEastAsia" w:hAnsi="Cambria Math"/>
+                <w:lang w:val="en-US"/>
+              </w:rPr>
+              <m:t>(-</m:t>
+            </m:r>
+            <m:sSub>
+              <m:sSubPr>
+                <m:ctrlPr>
+                  <w:rPr>
+                    <w:rFonts w:ascii="Cambria Math" w:eastAsiaTheme="minorEastAsia" w:hAnsi="Cambria Math"/>
+                    <w:i/>
+                    <w:lang w:val="en-US"/>
+                  </w:rPr>
+                </m:ctrlPr>
+              </m:sSubPr>
+              <m:e>
+                <m:r>
+                  <w:rPr>
+                    <w:rFonts w:ascii="Cambria Math" w:eastAsiaTheme="minorEastAsia" w:hAnsi="Cambria Math"/>
+                    <w:lang w:val="en-US"/>
+                  </w:rPr>
+                  <m:t>m</m:t>
+                </m:r>
+              </m:e>
+              <m:sub>
+                <m:r>
+                  <w:rPr>
+                    <w:rFonts w:ascii="Cambria Math" w:eastAsiaTheme="minorEastAsia" w:hAnsi="Cambria Math"/>
+                    <w:lang w:val="en-US"/>
+                  </w:rPr>
+                  <m:t>p</m:t>
+                </m:r>
+              </m:sub>
+            </m:sSub>
+            <m:func>
+              <m:funcPr>
+                <m:ctrlPr>
+                  <w:rPr>
+                    <w:rFonts w:ascii="Cambria Math" w:eastAsiaTheme="minorEastAsia" w:hAnsi="Cambria Math"/>
+                    <w:i/>
+                    <w:lang w:val="en-US"/>
+                  </w:rPr>
+                </m:ctrlPr>
+              </m:funcPr>
+              <m:fName>
+                <m:sSup>
+                  <m:sSupPr>
+                    <m:ctrlPr>
+                      <w:rPr>
+                        <w:rFonts w:ascii="Cambria Math" w:eastAsiaTheme="minorEastAsia" w:hAnsi="Cambria Math"/>
+                        <w:i/>
+                        <w:lang w:val="en-US"/>
+                      </w:rPr>
+                    </m:ctrlPr>
+                  </m:sSupPr>
+                  <m:e>
+                    <m:r>
+                      <m:rPr>
+                        <m:sty m:val="p"/>
+                      </m:rPr>
+                      <w:rPr>
+                        <w:rFonts w:ascii="Cambria Math" w:eastAsiaTheme="minorEastAsia" w:hAnsi="Cambria Math"/>
+                        <w:lang w:val="en-US"/>
+                      </w:rPr>
+                      <m:t>cos</m:t>
+                    </m:r>
+                    <m:ctrlPr>
+                      <w:rPr>
+                        <w:rFonts w:ascii="Cambria Math" w:eastAsiaTheme="minorEastAsia" w:hAnsi="Cambria Math"/>
+                        <w:lang w:val="en-US"/>
+                      </w:rPr>
+                    </m:ctrlPr>
+                  </m:e>
+                  <m:sup>
+                    <m:r>
+                      <w:rPr>
+                        <w:rFonts w:ascii="Cambria Math" w:eastAsiaTheme="minorEastAsia" w:hAnsi="Cambria Math"/>
+                        <w:lang w:val="en-US"/>
+                      </w:rPr>
+                      <m:t>2</m:t>
+                    </m:r>
+                    <m:ctrlPr>
+                      <w:rPr>
+                        <w:rFonts w:ascii="Cambria Math" w:eastAsiaTheme="minorEastAsia" w:hAnsi="Cambria Math"/>
+                        <w:lang w:val="en-US"/>
+                      </w:rPr>
+                    </m:ctrlPr>
+                  </m:sup>
+                </m:sSup>
+              </m:fName>
+              <m:e>
+                <m:r>
+                  <w:rPr>
+                    <w:rFonts w:ascii="Cambria Math" w:eastAsiaTheme="minorEastAsia" w:hAnsi="Cambria Math"/>
+                    <w:lang w:val="en-US"/>
+                  </w:rPr>
+                  <m:t>θ+</m:t>
+                </m:r>
+                <m:sSub>
+                  <m:sSubPr>
+                    <m:ctrlPr>
+                      <w:rPr>
+                        <w:rFonts w:ascii="Cambria Math" w:eastAsiaTheme="minorEastAsia" w:hAnsi="Cambria Math"/>
+                        <w:i/>
+                        <w:lang w:val="en-US"/>
+                      </w:rPr>
+                    </m:ctrlPr>
+                  </m:sSubPr>
+                  <m:e>
+                    <m:r>
+                      <w:rPr>
+                        <w:rFonts w:ascii="Cambria Math" w:eastAsiaTheme="minorEastAsia" w:hAnsi="Cambria Math"/>
+                        <w:lang w:val="en-US"/>
+                      </w:rPr>
+                      <m:t>m</m:t>
+                    </m:r>
+                  </m:e>
+                  <m:sub>
+                    <m:r>
+                      <w:rPr>
+                        <w:rFonts w:ascii="Cambria Math" w:eastAsiaTheme="minorEastAsia" w:hAnsi="Cambria Math"/>
+                        <w:lang w:val="en-US"/>
+                      </w:rPr>
+                      <m:t>c</m:t>
+                    </m:r>
+                  </m:sub>
+                </m:sSub>
+                <m:r>
+                  <w:rPr>
+                    <w:rFonts w:ascii="Cambria Math" w:eastAsiaTheme="minorEastAsia" w:hAnsi="Cambria Math"/>
+                    <w:lang w:val="en-US"/>
+                  </w:rPr>
+                  <m:t>+</m:t>
+                </m:r>
+                <m:sSub>
+                  <m:sSubPr>
+                    <m:ctrlPr>
+                      <w:rPr>
+                        <w:rFonts w:ascii="Cambria Math" w:eastAsiaTheme="minorEastAsia" w:hAnsi="Cambria Math"/>
+                        <w:i/>
+                        <w:lang w:val="en-US"/>
+                      </w:rPr>
+                    </m:ctrlPr>
+                  </m:sSubPr>
+                  <m:e>
+                    <m:r>
+                      <w:rPr>
+                        <w:rFonts w:ascii="Cambria Math" w:eastAsiaTheme="minorEastAsia" w:hAnsi="Cambria Math"/>
+                        <w:lang w:val="en-US"/>
+                      </w:rPr>
+                      <m:t>m</m:t>
+                    </m:r>
+                  </m:e>
+                  <m:sub>
+                    <m:r>
+                      <w:rPr>
+                        <w:rFonts w:ascii="Cambria Math" w:eastAsiaTheme="minorEastAsia" w:hAnsi="Cambria Math"/>
+                        <w:lang w:val="en-US"/>
+                      </w:rPr>
+                      <m:t>p</m:t>
+                    </m:r>
+                  </m:sub>
+                </m:sSub>
+                <m:r>
+                  <w:rPr>
+                    <w:rFonts w:ascii="Cambria Math" w:eastAsiaTheme="minorEastAsia" w:hAnsi="Cambria Math"/>
+                    <w:lang w:val="en-US"/>
+                  </w:rPr>
+                  <m:t>)</m:t>
+                </m:r>
+              </m:e>
+            </m:func>
+          </m:den>
+        </m:f>
+        <m:acc>
+          <m:accPr>
+            <m:chr m:val="̇"/>
+            <m:ctrlPr>
+              <w:rPr>
+                <w:rFonts w:ascii="Cambria Math" w:eastAsiaTheme="minorEastAsia" w:hAnsi="Cambria Math"/>
+                <w:i/>
+                <w:lang w:val="en-US"/>
+              </w:rPr>
+            </m:ctrlPr>
+          </m:accPr>
+          <m:e>
+            <m:r>
+              <w:rPr>
+                <w:rFonts w:ascii="Cambria Math" w:eastAsiaTheme="minorEastAsia" w:hAnsi="Cambria Math"/>
+                <w:lang w:val="en-US"/>
+              </w:rPr>
+              <m:t>θ</m:t>
+            </m:r>
+          </m:e>
+        </m:acc>
+        <m:r>
+          <w:rPr>
+            <w:rFonts w:ascii="Cambria Math" w:eastAsiaTheme="minorEastAsia" w:hAnsi="Cambria Math"/>
+            <w:lang w:val="en-US"/>
+          </w:rPr>
+          <m:t>+</m:t>
+        </m:r>
+        <m:f>
+          <m:fPr>
+            <m:ctrlPr>
+              <w:rPr>
+                <w:rFonts w:ascii="Cambria Math" w:eastAsiaTheme="minorEastAsia" w:hAnsi="Cambria Math"/>
+                <w:i/>
+                <w:lang w:val="en-US"/>
+              </w:rPr>
+            </m:ctrlPr>
+          </m:fPr>
+          <m:num>
+            <m:r>
+              <w:rPr>
+                <w:rFonts w:ascii="Cambria Math" w:eastAsiaTheme="minorEastAsia" w:hAnsi="Cambria Math"/>
+                <w:lang w:val="en-US"/>
+              </w:rPr>
+              <m:t>b⋅cosθ</m:t>
+            </m:r>
+          </m:num>
+          <m:den>
+            <m:r>
+              <w:rPr>
+                <w:rFonts w:ascii="Cambria Math" w:eastAsiaTheme="minorEastAsia" w:hAnsi="Cambria Math"/>
+                <w:lang w:val="en-US"/>
+              </w:rPr>
+              <m:t>l(-</m:t>
+            </m:r>
+            <m:sSub>
+              <m:sSubPr>
+                <m:ctrlPr>
+                  <w:rPr>
+                    <w:rFonts w:ascii="Cambria Math" w:eastAsiaTheme="minorEastAsia" w:hAnsi="Cambria Math"/>
+                    <w:i/>
+                    <w:lang w:val="en-US"/>
+                  </w:rPr>
+                </m:ctrlPr>
+              </m:sSubPr>
+              <m:e>
+                <m:r>
+                  <w:rPr>
+                    <w:rFonts w:ascii="Cambria Math" w:eastAsiaTheme="minorEastAsia" w:hAnsi="Cambria Math"/>
+                    <w:lang w:val="en-US"/>
+                  </w:rPr>
+                  <m:t>m</m:t>
+                </m:r>
+              </m:e>
+              <m:sub>
+                <m:r>
+                  <w:rPr>
+                    <w:rFonts w:ascii="Cambria Math" w:eastAsiaTheme="minorEastAsia" w:hAnsi="Cambria Math"/>
+                    <w:lang w:val="en-US"/>
+                  </w:rPr>
+                  <m:t>p</m:t>
+                </m:r>
+              </m:sub>
+            </m:sSub>
+            <m:func>
+              <m:funcPr>
+                <m:ctrlPr>
+                  <w:rPr>
+                    <w:rFonts w:ascii="Cambria Math" w:eastAsiaTheme="minorEastAsia" w:hAnsi="Cambria Math"/>
+                    <w:i/>
+                    <w:lang w:val="en-US"/>
+                  </w:rPr>
+                </m:ctrlPr>
+              </m:funcPr>
+              <m:fName>
+                <m:sSup>
+                  <m:sSupPr>
+                    <m:ctrlPr>
+                      <w:rPr>
+                        <w:rFonts w:ascii="Cambria Math" w:eastAsiaTheme="minorEastAsia" w:hAnsi="Cambria Math"/>
+                        <w:i/>
+                        <w:lang w:val="en-US"/>
+                      </w:rPr>
+                    </m:ctrlPr>
+                  </m:sSupPr>
+                  <m:e>
+                    <m:r>
+                      <m:rPr>
+                        <m:sty m:val="p"/>
+                      </m:rPr>
+                      <w:rPr>
+                        <w:rFonts w:ascii="Cambria Math" w:eastAsiaTheme="minorEastAsia" w:hAnsi="Cambria Math"/>
+                        <w:lang w:val="en-US"/>
+                      </w:rPr>
+                      <m:t>cos</m:t>
+                    </m:r>
+                    <m:ctrlPr>
+                      <w:rPr>
+                        <w:rFonts w:ascii="Cambria Math" w:eastAsiaTheme="minorEastAsia" w:hAnsi="Cambria Math"/>
+                        <w:lang w:val="en-US"/>
+                      </w:rPr>
+                    </m:ctrlPr>
+                  </m:e>
+                  <m:sup>
+                    <m:r>
+                      <w:rPr>
+                        <w:rFonts w:ascii="Cambria Math" w:eastAsiaTheme="minorEastAsia" w:hAnsi="Cambria Math"/>
+                        <w:lang w:val="en-US"/>
+                      </w:rPr>
+                      <m:t>2</m:t>
+                    </m:r>
+                    <m:ctrlPr>
+                      <w:rPr>
+                        <w:rFonts w:ascii="Cambria Math" w:eastAsiaTheme="minorEastAsia" w:hAnsi="Cambria Math"/>
+                        <w:lang w:val="en-US"/>
+                      </w:rPr>
+                    </m:ctrlPr>
+                  </m:sup>
+                </m:sSup>
+              </m:fName>
+              <m:e>
+                <m:r>
+                  <w:rPr>
+                    <w:rFonts w:ascii="Cambria Math" w:eastAsiaTheme="minorEastAsia" w:hAnsi="Cambria Math"/>
+                    <w:lang w:val="en-US"/>
+                  </w:rPr>
+                  <m:t>θ+</m:t>
+                </m:r>
+                <m:sSub>
+                  <m:sSubPr>
+                    <m:ctrlPr>
+                      <w:rPr>
+                        <w:rFonts w:ascii="Cambria Math" w:eastAsiaTheme="minorEastAsia" w:hAnsi="Cambria Math"/>
+                        <w:i/>
+                        <w:lang w:val="en-US"/>
+                      </w:rPr>
+                    </m:ctrlPr>
+                  </m:sSubPr>
+                  <m:e>
+                    <m:r>
+                      <w:rPr>
+                        <w:rFonts w:ascii="Cambria Math" w:eastAsiaTheme="minorEastAsia" w:hAnsi="Cambria Math"/>
+                        <w:lang w:val="en-US"/>
+                      </w:rPr>
+                      <m:t>m</m:t>
+                    </m:r>
+                  </m:e>
+                  <m:sub>
+                    <m:r>
+                      <w:rPr>
+                        <w:rFonts w:ascii="Cambria Math" w:eastAsiaTheme="minorEastAsia" w:hAnsi="Cambria Math"/>
+                        <w:lang w:val="en-US"/>
+                      </w:rPr>
+                      <m:t>c</m:t>
+                    </m:r>
+                  </m:sub>
+                </m:sSub>
+                <m:r>
+                  <w:rPr>
+                    <w:rFonts w:ascii="Cambria Math" w:eastAsiaTheme="minorEastAsia" w:hAnsi="Cambria Math"/>
+                    <w:lang w:val="en-US"/>
+                  </w:rPr>
+                  <m:t>+</m:t>
+                </m:r>
+                <m:sSub>
+                  <m:sSubPr>
+                    <m:ctrlPr>
+                      <w:rPr>
+                        <w:rFonts w:ascii="Cambria Math" w:eastAsiaTheme="minorEastAsia" w:hAnsi="Cambria Math"/>
+                        <w:i/>
+                        <w:lang w:val="en-US"/>
+                      </w:rPr>
+                    </m:ctrlPr>
+                  </m:sSubPr>
+                  <m:e>
+                    <m:r>
+                      <w:rPr>
+                        <w:rFonts w:ascii="Cambria Math" w:eastAsiaTheme="minorEastAsia" w:hAnsi="Cambria Math"/>
+                        <w:lang w:val="en-US"/>
+                      </w:rPr>
+                      <m:t>m</m:t>
+                    </m:r>
+                  </m:e>
+                  <m:sub>
+                    <m:r>
+                      <w:rPr>
+                        <w:rFonts w:ascii="Cambria Math" w:eastAsiaTheme="minorEastAsia" w:hAnsi="Cambria Math"/>
+                        <w:lang w:val="en-US"/>
+                      </w:rPr>
+                      <m:t>p</m:t>
+                    </m:r>
+                  </m:sub>
+                </m:sSub>
+                <m:r>
+                  <w:rPr>
+                    <w:rFonts w:ascii="Cambria Math" w:eastAsiaTheme="minorEastAsia" w:hAnsi="Cambria Math"/>
+                    <w:lang w:val="en-US"/>
+                  </w:rPr>
+                  <m:t>)</m:t>
+                </m:r>
+              </m:e>
+            </m:func>
+          </m:den>
+        </m:f>
+        <m:d>
+          <m:dPr>
+            <m:ctrlPr>
+              <w:rPr>
+                <w:rFonts w:ascii="Cambria Math" w:eastAsiaTheme="minorEastAsia" w:hAnsi="Cambria Math"/>
+                <w:i/>
+                <w:lang w:val="en-US"/>
+              </w:rPr>
+            </m:ctrlPr>
+          </m:dPr>
+          <m:e>
+            <m:r>
+              <w:rPr>
+                <w:rFonts w:ascii="Cambria Math" w:eastAsiaTheme="minorEastAsia" w:hAnsi="Cambria Math"/>
+                <w:lang w:val="en-US"/>
+              </w:rPr>
+              <m:t>F-</m:t>
+            </m:r>
+            <m:acc>
+              <m:accPr>
+                <m:chr m:val="̇"/>
+                <m:ctrlPr>
+                  <w:rPr>
+                    <w:rFonts w:ascii="Cambria Math" w:eastAsiaTheme="minorEastAsia" w:hAnsi="Cambria Math"/>
+                    <w:i/>
+                    <w:lang w:val="en-US"/>
+                  </w:rPr>
+                </m:ctrlPr>
+              </m:accPr>
+              <m:e>
+                <m:r>
+                  <w:rPr>
+                    <w:rFonts w:ascii="Cambria Math" w:eastAsiaTheme="minorEastAsia" w:hAnsi="Cambria Math"/>
+                    <w:lang w:val="en-US"/>
+                  </w:rPr>
+                  <m:t>x</m:t>
+                </m:r>
+              </m:e>
+            </m:acc>
+          </m:e>
+        </m:d>
+        <m:r>
+          <w:rPr>
+            <w:rFonts w:ascii="Cambria Math" w:eastAsiaTheme="minorEastAsia" w:hAnsi="Cambria Math"/>
+            <w:lang w:val="en-US"/>
+          </w:rPr>
+          <m:t>+</m:t>
+        </m:r>
+        <m:f>
+          <m:fPr>
+            <m:ctrlPr>
+              <w:rPr>
+                <w:rFonts w:ascii="Cambria Math" w:eastAsiaTheme="minorEastAsia" w:hAnsi="Cambria Math"/>
+                <w:i/>
+                <w:lang w:val="en-US"/>
+              </w:rPr>
+            </m:ctrlPr>
+          </m:fPr>
+          <m:num>
+            <m:sSub>
+              <m:sSubPr>
+                <m:ctrlPr>
+                  <w:rPr>
+                    <w:rFonts w:ascii="Cambria Math" w:eastAsiaTheme="minorEastAsia" w:hAnsi="Cambria Math"/>
+                    <w:i/>
+                    <w:lang w:val="en-US"/>
+                  </w:rPr>
+                </m:ctrlPr>
+              </m:sSubPr>
+              <m:e>
+                <m:r>
+                  <w:rPr>
+                    <w:rFonts w:ascii="Cambria Math" w:eastAsiaTheme="minorEastAsia" w:hAnsi="Cambria Math"/>
+                    <w:lang w:val="en-US"/>
+                  </w:rPr>
+                  <m:t>m</m:t>
+                </m:r>
+              </m:e>
+              <m:sub>
+                <m:r>
+                  <w:rPr>
+                    <w:rFonts w:ascii="Cambria Math" w:eastAsiaTheme="minorEastAsia" w:hAnsi="Cambria Math"/>
+                    <w:lang w:val="en-US"/>
+                  </w:rPr>
+                  <m:t>p</m:t>
+                </m:r>
+              </m:sub>
+            </m:sSub>
+            <m:r>
+              <w:rPr>
+                <w:rFonts w:ascii="Cambria Math" w:eastAsiaTheme="minorEastAsia" w:hAnsi="Cambria Math"/>
+                <w:lang w:val="en-US"/>
+              </w:rPr>
+              <m:t>cosθsinθ</m:t>
+            </m:r>
+          </m:num>
+          <m:den>
+            <m:r>
+              <w:rPr>
+                <w:rFonts w:ascii="Cambria Math" w:eastAsiaTheme="minorEastAsia" w:hAnsi="Cambria Math"/>
+                <w:lang w:val="en-US"/>
+              </w:rPr>
+              <m:t>-</m:t>
+            </m:r>
+            <m:sSub>
+              <m:sSubPr>
+                <m:ctrlPr>
+                  <w:rPr>
+                    <w:rFonts w:ascii="Cambria Math" w:eastAsiaTheme="minorEastAsia" w:hAnsi="Cambria Math"/>
+                    <w:i/>
+                    <w:lang w:val="en-US"/>
+                  </w:rPr>
+                </m:ctrlPr>
+              </m:sSubPr>
+              <m:e>
+                <m:r>
+                  <w:rPr>
+                    <w:rFonts w:ascii="Cambria Math" w:eastAsiaTheme="minorEastAsia" w:hAnsi="Cambria Math"/>
+                    <w:lang w:val="en-US"/>
+                  </w:rPr>
+                  <m:t>m</m:t>
+                </m:r>
+              </m:e>
+              <m:sub>
+                <m:r>
+                  <w:rPr>
+                    <w:rFonts w:ascii="Cambria Math" w:eastAsiaTheme="minorEastAsia" w:hAnsi="Cambria Math"/>
+                    <w:lang w:val="en-US"/>
+                  </w:rPr>
+                  <m:t>p</m:t>
+                </m:r>
+              </m:sub>
+            </m:sSub>
+            <m:func>
+              <m:funcPr>
+                <m:ctrlPr>
+                  <w:rPr>
+                    <w:rFonts w:ascii="Cambria Math" w:eastAsiaTheme="minorEastAsia" w:hAnsi="Cambria Math"/>
+                    <w:i/>
+                    <w:lang w:val="en-US"/>
+                  </w:rPr>
+                </m:ctrlPr>
+              </m:funcPr>
+              <m:fName>
+                <m:sSup>
+                  <m:sSupPr>
+                    <m:ctrlPr>
+                      <w:rPr>
+                        <w:rFonts w:ascii="Cambria Math" w:eastAsiaTheme="minorEastAsia" w:hAnsi="Cambria Math"/>
+                        <w:i/>
+                        <w:lang w:val="en-US"/>
+                      </w:rPr>
+                    </m:ctrlPr>
+                  </m:sSupPr>
+                  <m:e>
+                    <m:r>
+                      <m:rPr>
+                        <m:sty m:val="p"/>
+                      </m:rPr>
+                      <w:rPr>
+                        <w:rFonts w:ascii="Cambria Math" w:eastAsiaTheme="minorEastAsia" w:hAnsi="Cambria Math"/>
+                        <w:lang w:val="en-US"/>
+                      </w:rPr>
+                      <m:t>cos</m:t>
+                    </m:r>
+                    <m:ctrlPr>
+                      <w:rPr>
+                        <w:rFonts w:ascii="Cambria Math" w:eastAsiaTheme="minorEastAsia" w:hAnsi="Cambria Math"/>
+                        <w:lang w:val="en-US"/>
+                      </w:rPr>
+                    </m:ctrlPr>
+                  </m:e>
+                  <m:sup>
+                    <m:r>
+                      <w:rPr>
+                        <w:rFonts w:ascii="Cambria Math" w:eastAsiaTheme="minorEastAsia" w:hAnsi="Cambria Math"/>
+                        <w:lang w:val="en-US"/>
+                      </w:rPr>
+                      <m:t>2</m:t>
+                    </m:r>
+                    <m:ctrlPr>
+                      <w:rPr>
+                        <w:rFonts w:ascii="Cambria Math" w:eastAsiaTheme="minorEastAsia" w:hAnsi="Cambria Math"/>
+                        <w:lang w:val="en-US"/>
+                      </w:rPr>
+                    </m:ctrlPr>
+                  </m:sup>
+                </m:sSup>
+              </m:fName>
+              <m:e>
+                <m:r>
+                  <w:rPr>
+                    <w:rFonts w:ascii="Cambria Math" w:eastAsiaTheme="minorEastAsia" w:hAnsi="Cambria Math"/>
+                    <w:lang w:val="en-US"/>
+                  </w:rPr>
+                  <m:t>θ+</m:t>
+                </m:r>
+                <m:sSub>
+                  <m:sSubPr>
+                    <m:ctrlPr>
+                      <w:rPr>
+                        <w:rFonts w:ascii="Cambria Math" w:eastAsiaTheme="minorEastAsia" w:hAnsi="Cambria Math"/>
+                        <w:i/>
+                        <w:lang w:val="en-US"/>
+                      </w:rPr>
+                    </m:ctrlPr>
+                  </m:sSubPr>
+                  <m:e>
+                    <m:r>
+                      <w:rPr>
+                        <w:rFonts w:ascii="Cambria Math" w:eastAsiaTheme="minorEastAsia" w:hAnsi="Cambria Math"/>
+                        <w:lang w:val="en-US"/>
+                      </w:rPr>
+                      <m:t>m</m:t>
+                    </m:r>
+                  </m:e>
+                  <m:sub>
+                    <m:r>
+                      <w:rPr>
+                        <w:rFonts w:ascii="Cambria Math" w:eastAsiaTheme="minorEastAsia" w:hAnsi="Cambria Math"/>
+                        <w:lang w:val="en-US"/>
+                      </w:rPr>
+                      <m:t>c</m:t>
+                    </m:r>
+                  </m:sub>
+                </m:sSub>
+                <m:r>
+                  <w:rPr>
+                    <w:rFonts w:ascii="Cambria Math" w:eastAsiaTheme="minorEastAsia" w:hAnsi="Cambria Math"/>
+                    <w:lang w:val="en-US"/>
+                  </w:rPr>
+                  <m:t>+</m:t>
+                </m:r>
+                <m:sSub>
+                  <m:sSubPr>
+                    <m:ctrlPr>
+                      <w:rPr>
+                        <w:rFonts w:ascii="Cambria Math" w:eastAsiaTheme="minorEastAsia" w:hAnsi="Cambria Math"/>
+                        <w:i/>
+                        <w:lang w:val="en-US"/>
+                      </w:rPr>
+                    </m:ctrlPr>
+                  </m:sSubPr>
+                  <m:e>
+                    <m:r>
+                      <w:rPr>
+                        <w:rFonts w:ascii="Cambria Math" w:eastAsiaTheme="minorEastAsia" w:hAnsi="Cambria Math"/>
+                        <w:lang w:val="en-US"/>
+                      </w:rPr>
+                      <m:t>m</m:t>
+                    </m:r>
+                  </m:e>
+                  <m:sub>
+                    <m:r>
+                      <w:rPr>
+                        <w:rFonts w:ascii="Cambria Math" w:eastAsiaTheme="minorEastAsia" w:hAnsi="Cambria Math"/>
+                        <w:lang w:val="en-US"/>
+                      </w:rPr>
+                      <m:t>p</m:t>
+                    </m:r>
+                  </m:sub>
+                </m:sSub>
+              </m:e>
+            </m:func>
+          </m:den>
+        </m:f>
+        <m:sSup>
+          <m:sSupPr>
+            <m:ctrlPr>
+              <w:rPr>
+                <w:rFonts w:ascii="Cambria Math" w:eastAsiaTheme="minorEastAsia" w:hAnsi="Cambria Math"/>
+                <w:i/>
+                <w:lang w:val="en-US"/>
+              </w:rPr>
+            </m:ctrlPr>
+          </m:sSupPr>
+          <m:e>
+            <m:acc>
+              <m:accPr>
+                <m:chr m:val="̇"/>
+                <m:ctrlPr>
+                  <w:rPr>
+                    <w:rFonts w:ascii="Cambria Math" w:eastAsiaTheme="minorEastAsia" w:hAnsi="Cambria Math"/>
+                    <w:i/>
+                    <w:lang w:val="en-US"/>
+                  </w:rPr>
+                </m:ctrlPr>
+              </m:accPr>
+              <m:e>
+                <m:r>
+                  <w:rPr>
+                    <w:rFonts w:ascii="Cambria Math" w:eastAsiaTheme="minorEastAsia" w:hAnsi="Cambria Math"/>
+                    <w:lang w:val="en-US"/>
+                  </w:rPr>
+                  <m:t>θ</m:t>
+                </m:r>
+              </m:e>
+            </m:acc>
+          </m:e>
+          <m:sup>
+            <m:r>
+              <w:rPr>
+                <w:rFonts w:ascii="Cambria Math" w:eastAsiaTheme="minorEastAsia" w:hAnsi="Cambria Math"/>
+                <w:lang w:val="en-US"/>
+              </w:rPr>
+              <m:t>2</m:t>
+            </m:r>
+          </m:sup>
+        </m:sSup>
+      </m:oMath>
+      <w:r>
+        <w:rPr>
+          <w:rFonts w:eastAsiaTheme="minorEastAsia"/>
+          <w:lang w:val="en-US"/>
+        </w:rPr>
+        <w:t xml:space="preserve"> </w:t>
+      </w:r>
     </w:p>
     <w:p>
       <w:pPr>
@@ -15624,6 +16196,7 @@
               <w:rFonts w:ascii="Cambria Math" w:eastAsiaTheme="minorEastAsia" w:hAnsi="Cambria Math"/>
               <w:lang w:val="en-US"/>
             </w:rPr>
+            <w:lastRenderedPageBreak/>
             <m:t>θ=ϕ</m:t>
           </m:r>
         </m:oMath>
@@ -15643,7 +16216,6 @@
               <w:rFonts w:ascii="Cambria Math" w:eastAsiaTheme="minorEastAsia" w:hAnsi="Cambria Math"/>
               <w:lang w:val="en-US"/>
             </w:rPr>
-            <w:lastRenderedPageBreak/>
             <m:t>cosθ=</m:t>
           </m:r>
           <m:func>

</xml_diff>

<commit_message>
Implementation of own PID and antiwind up
</commit_message>
<xml_diff>
--- a/Projekt/ModellingOfPendulum.docx
+++ b/Projekt/ModellingOfPendulum.docx
@@ -23481,14 +23481,7 @@
                           <w:rFonts w:ascii="Cambria Math" w:eastAsiaTheme="minorEastAsia" w:hAnsi="Cambria Math"/>
                           <w:lang w:val="en-US"/>
                         </w:rPr>
-                        <m:t>-</m:t>
-                      </m:r>
-                      <m:r>
-                        <w:rPr>
-                          <w:rFonts w:ascii="Cambria Math" w:eastAsiaTheme="minorEastAsia" w:hAnsi="Cambria Math"/>
-                          <w:lang w:val="en-US"/>
-                        </w:rPr>
-                        <m:t>F</m:t>
+                        <m:t>-F</m:t>
                       </m:r>
                     </m:e>
                     <m:sub>
@@ -25434,14 +25427,7 @@
                         <w:rFonts w:ascii="Cambria Math" w:eastAsiaTheme="minorEastAsia" w:hAnsi="Cambria Math"/>
                         <w:lang w:val="en-US"/>
                       </w:rPr>
-                      <m:t>-</m:t>
-                    </m:r>
-                    <m:r>
-                      <w:rPr>
-                        <w:rFonts w:ascii="Cambria Math" w:eastAsiaTheme="minorEastAsia" w:hAnsi="Cambria Math"/>
-                        <w:lang w:val="en-US"/>
-                      </w:rPr>
-                      <m:t>25.2040</m:t>
+                      <m:t>-25.2040</m:t>
                     </m:r>
                     <m:ctrlPr>
                       <w:rPr>
@@ -26285,14 +26271,7 @@
                         <w:rFonts w:ascii="Cambria Math" w:eastAsia="Cambria Math" w:hAnsi="Cambria Math" w:cs="Cambria Math"/>
                         <w:lang w:val="en-US"/>
                       </w:rPr>
-                      <m:t>-</m:t>
-                    </m:r>
-                    <m:r>
-                      <w:rPr>
-                        <w:rFonts w:ascii="Cambria Math" w:eastAsia="Cambria Math" w:hAnsi="Cambria Math" w:cs="Cambria Math"/>
-                        <w:lang w:val="en-US"/>
-                      </w:rPr>
-                      <m:t>1</m:t>
+                      <m:t>-1</m:t>
                     </m:r>
                   </m:e>
                   <m:e>
@@ -26360,14 +26339,7 @@
                         <w:rFonts w:ascii="Cambria Math" w:eastAsia="Cambria Math" w:hAnsi="Cambria Math" w:cs="Cambria Math"/>
                         <w:lang w:val="en-US"/>
                       </w:rPr>
-                      <m:t>-</m:t>
-                    </m:r>
-                    <m:r>
-                      <w:rPr>
-                        <w:rFonts w:ascii="Cambria Math" w:eastAsia="Cambria Math" w:hAnsi="Cambria Math" w:cs="Cambria Math"/>
-                        <w:lang w:val="en-US"/>
-                      </w:rPr>
-                      <m:t>1</m:t>
+                      <m:t>-1</m:t>
                     </m:r>
                     <m:ctrlPr>
                       <w:rPr>
@@ -37840,143 +37812,9 @@
       </w:pPr>
     </w:p>
     <w:p>
-      <w:pPr>
-        <w:rPr>
-          <w:lang w:val="en-US"/>
-        </w:rPr>
-      </w:pPr>
       <w:r>
-        <w:rPr>
-          <w:lang w:val="en-US"/>
-        </w:rPr>
-        <w:t>Parallel control</w:t>
+        <w:t>Massemidtpunkt?</w:t>
       </w:r>
-    </w:p>
-    <w:p>
-      <w:pPr>
-        <w:rPr>
-          <w:lang w:val="en-US"/>
-        </w:rPr>
-      </w:pPr>
-      <w:r>
-        <w:rPr>
-          <w:lang w:val="en-US"/>
-        </w:rPr>
-        <w:t>Difference equation</w:t>
-      </w:r>
-    </w:p>
-    <w:p>
-      <w:pPr>
-        <w:rPr>
-          <w:lang w:val="en-US"/>
-        </w:rPr>
-      </w:pPr>
-      <w:r>
-        <w:rPr>
-          <w:lang w:val="en-US"/>
-        </w:rPr>
-        <w:t>Implement difference equation in Simulink?</w:t>
-      </w:r>
-    </w:p>
-    <w:p>
-      <w:pPr>
-        <w:rPr>
-          <w:lang w:val="en-US"/>
-        </w:rPr>
-      </w:pPr>
-      <w:r>
-        <w:rPr>
-          <w:lang w:val="en-US"/>
-        </w:rPr>
-        <w:t xml:space="preserve">Do we make a difference equation from the equations of motion? And can I just use the ones I have from </w:t>
-      </w:r>
-      <w:proofErr w:type="spellStart"/>
-      <w:r>
-        <w:rPr>
-          <w:lang w:val="en-US"/>
-        </w:rPr>
-        <w:t>matlab</w:t>
-      </w:r>
-      <w:proofErr w:type="spellEnd"/>
-      <w:r>
-        <w:rPr>
-          <w:lang w:val="en-US"/>
-        </w:rPr>
-        <w:t>?</w:t>
-      </w:r>
-    </w:p>
-    <w:p>
-      <w:pPr>
-        <w:rPr>
-          <w:lang w:val="en-US"/>
-        </w:rPr>
-      </w:pPr>
-      <w:r>
-        <w:rPr>
-          <w:lang w:val="en-US"/>
-        </w:rPr>
-        <w:t>Do we add an additional pole / zero?</w:t>
-      </w:r>
-    </w:p>
-    <w:p>
-      <w:pPr>
-        <w:rPr>
-          <w:lang w:val="en-US"/>
-        </w:rPr>
-      </w:pPr>
-      <w:r>
-        <w:rPr>
-          <w:lang w:val="en-US"/>
-        </w:rPr>
-        <w:t xml:space="preserve">Can </w:t>
-      </w:r>
-      <w:proofErr w:type="spellStart"/>
-      <w:r>
-        <w:rPr>
-          <w:lang w:val="en-US"/>
-        </w:rPr>
-        <w:t>i</w:t>
-      </w:r>
-      <w:proofErr w:type="spellEnd"/>
-      <w:r>
-        <w:rPr>
-          <w:lang w:val="en-US"/>
-        </w:rPr>
-        <w:t xml:space="preserve"> use K from our Simulink PID?</w:t>
-      </w:r>
-    </w:p>
-    <w:p>
-      <w:pPr>
-        <w:rPr>
-          <w:lang w:val="en-US"/>
-        </w:rPr>
-      </w:pPr>
-      <w:r>
-        <w:rPr>
-          <w:lang w:val="en-US"/>
-        </w:rPr>
-        <w:t>Root locus?</w:t>
-      </w:r>
-    </w:p>
-    <w:p>
-      <w:pPr>
-        <w:rPr>
-          <w:lang w:val="en-US"/>
-        </w:rPr>
-      </w:pPr>
-      <w:r>
-        <w:rPr>
-          <w:lang w:val="en-US"/>
-        </w:rPr>
-        <w:t>Is our integral control correct?</w:t>
-      </w:r>
-    </w:p>
-    <w:p>
-      <w:pPr>
-        <w:rPr>
-          <w:lang w:val="en-US"/>
-        </w:rPr>
-      </w:pPr>
     </w:p>
     <w:p>
       <w:r>

</xml_diff>